<commit_message>
Finished lab4 part 2
</commit_message>
<xml_diff>
--- a/Lab4/ENV-542 - ASP - Lab 4 - Tracking - Student 2020.docx
+++ b/Lab4/ENV-542 - ASP - Lab 4 - Tracking - Student 2020.docx
@@ -1,6 +1,6 @@
 
 <file path=word/document.xml><?xml version="1.0" encoding="utf-8"?>
-<w:document xmlns:wpc="http://schemas.microsoft.com/office/word/2010/wordprocessingCanvas" xmlns:cx="http://schemas.microsoft.com/office/drawing/2014/chartex" xmlns:cx1="http://schemas.microsoft.com/office/drawing/2015/9/8/chartex" xmlns:cx2="http://schemas.microsoft.com/office/drawing/2015/10/21/chartex" xmlns:cx3="http://schemas.microsoft.com/office/drawing/2016/5/9/chartex" xmlns:cx4="http://schemas.microsoft.com/office/drawing/2016/5/10/chartex" xmlns:cx5="http://schemas.microsoft.com/office/drawing/2016/5/11/chartex" xmlns:cx6="http://schemas.microsoft.com/office/drawing/2016/5/12/chartex" xmlns:cx7="http://schemas.microsoft.com/office/drawing/2016/5/13/chartex" xmlns:cx8="http://schemas.microsoft.com/office/drawing/2016/5/14/chartex" xmlns:mc="http://schemas.openxmlformats.org/markup-compatibility/2006" xmlns:aink="http://schemas.microsoft.com/office/drawing/2016/ink" xmlns:am3d="http://schemas.microsoft.com/office/drawing/2017/model3d" xmlns:o="urn:schemas-microsoft-com:office:office" xmlns:r="http://schemas.openxmlformats.org/officeDocument/2006/relationships" xmlns:m="http://schemas.openxmlformats.org/officeDocument/2006/math" xmlns:v="urn:schemas-microsoft-com:vml" xmlns:wp14="http://schemas.microsoft.com/office/word/2010/wordprocessingDrawing" xmlns:wp="http://schemas.openxmlformats.org/drawingml/2006/wordprocessingDrawing" xmlns:w10="urn:schemas-microsoft-com:office:word" xmlns:w="http://schemas.openxmlformats.org/wordprocessingml/2006/main" xmlns:w14="http://schemas.microsoft.com/office/word/2010/wordml" xmlns:w15="http://schemas.microsoft.com/office/word/2012/wordml" xmlns:w16cex="http://schemas.microsoft.com/office/word/2018/wordml/cex" xmlns:w16cid="http://schemas.microsoft.com/office/word/2016/wordml/cid" xmlns:w16="http://schemas.microsoft.com/office/word/2018/wordml" xmlns:w16se="http://schemas.microsoft.com/office/word/2015/wordml/symex" xmlns:wpg="http://schemas.microsoft.com/office/word/2010/wordprocessingGroup" xmlns:wpi="http://schemas.microsoft.com/office/word/2010/wordprocessingInk" xmlns:wne="http://schemas.microsoft.com/office/word/2006/wordml" xmlns:wps="http://schemas.microsoft.com/office/word/2010/wordprocessingShape" mc:Ignorable="w14 w15 w16se w16cid w16 w16cex wp14">
+<w:document xmlns:wpc="http://schemas.microsoft.com/office/word/2010/wordprocessingCanvas" xmlns:cx="http://schemas.microsoft.com/office/drawing/2014/chartex" xmlns:cx1="http://schemas.microsoft.com/office/drawing/2015/9/8/chartex" xmlns:cx2="http://schemas.microsoft.com/office/drawing/2015/10/21/chartex" xmlns:cx3="http://schemas.microsoft.com/office/drawing/2016/5/9/chartex" xmlns:cx4="http://schemas.microsoft.com/office/drawing/2016/5/10/chartex" xmlns:cx5="http://schemas.microsoft.com/office/drawing/2016/5/11/chartex" xmlns:cx6="http://schemas.microsoft.com/office/drawing/2016/5/12/chartex" xmlns:cx7="http://schemas.microsoft.com/office/drawing/2016/5/13/chartex" xmlns:cx8="http://schemas.microsoft.com/office/drawing/2016/5/14/chartex" xmlns:mc="http://schemas.openxmlformats.org/markup-compatibility/2006" xmlns:aink="http://schemas.microsoft.com/office/drawing/2016/ink" xmlns:am3d="http://schemas.microsoft.com/office/drawing/2017/model3d" xmlns:o="urn:schemas-microsoft-com:office:office" xmlns:r="http://schemas.openxmlformats.org/officeDocument/2006/relationships" xmlns:m="http://schemas.openxmlformats.org/officeDocument/2006/math" xmlns:v="urn:schemas-microsoft-com:vml" xmlns:wp14="http://schemas.microsoft.com/office/word/2010/wordprocessingDrawing" xmlns:wp="http://schemas.openxmlformats.org/drawingml/2006/wordprocessingDrawing" xmlns:w10="urn:schemas-microsoft-com:office:word" xmlns:w="http://schemas.openxmlformats.org/wordprocessingml/2006/main" xmlns:w14="http://schemas.microsoft.com/office/word/2010/wordml" xmlns:w15="http://schemas.microsoft.com/office/word/2012/wordml" xmlns:w16cid="http://schemas.microsoft.com/office/word/2016/wordml/cid" xmlns:w16se="http://schemas.microsoft.com/office/word/2015/wordml/symex" xmlns:wpg="http://schemas.microsoft.com/office/word/2010/wordprocessingGroup" xmlns:wpi="http://schemas.microsoft.com/office/word/2010/wordprocessingInk" xmlns:wne="http://schemas.microsoft.com/office/word/2006/wordml" xmlns:wps="http://schemas.microsoft.com/office/word/2010/wordprocessingShape" mc:Ignorable="w14 w15 w16se w16cid wp14">
   <w:body>
     <w:p>
       <w:pPr>
@@ -392,27 +392,7 @@
           <w:color w:val="C00000"/>
           <w:spacing w:val="5"/>
         </w:rPr>
-        <w:t xml:space="preserve"> De </w:t>
-      </w:r>
-      <w:proofErr w:type="spellStart"/>
-      <w:r>
-        <w:rPr>
-          <w:bCs/>
-          <w:smallCaps/>
-          <w:color w:val="C00000"/>
-          <w:spacing w:val="5"/>
-        </w:rPr>
-        <w:t>Lajarte</w:t>
-      </w:r>
-      <w:proofErr w:type="spellEnd"/>
-      <w:r>
-        <w:rPr>
-          <w:bCs/>
-          <w:smallCaps/>
-          <w:color w:val="C00000"/>
-          <w:spacing w:val="5"/>
-        </w:rPr>
-        <w:t xml:space="preserve"> &amp; Stéphanie Lebrun</w:t>
+        <w:t xml:space="preserve"> De Lajarte &amp; Stéphanie Lebrun</w:t>
       </w:r>
     </w:p>
     <w:p>
@@ -843,25 +823,7 @@
           <w:sz w:val="22"/>
           <w:szCs w:val="22"/>
         </w:rPr>
-        <w:t xml:space="preserve">For each exercise, there is a folder with the templates for the carrier tracking and code tracking loops to implement and the files of the complementary </w:t>
-      </w:r>
-      <w:proofErr w:type="spellStart"/>
-      <w:r>
-        <w:rPr>
-          <w:rFonts w:ascii="Tahoma" w:hAnsi="Tahoma" w:cs="Tahoma"/>
-          <w:sz w:val="22"/>
-          <w:szCs w:val="22"/>
-        </w:rPr>
-        <w:t>Matlab</w:t>
-      </w:r>
-      <w:proofErr w:type="spellEnd"/>
-      <w:r>
-        <w:rPr>
-          <w:rFonts w:ascii="Tahoma" w:hAnsi="Tahoma" w:cs="Tahoma"/>
-          <w:sz w:val="22"/>
-          <w:szCs w:val="22"/>
-        </w:rPr>
-        <w:t xml:space="preserve"> functions and sub-functions that you need to perform the full tracking of different signal cases.</w:t>
+        <w:t>For each exercise, there is a folder with the templates for the carrier tracking and code tracking loops to implement and the files of the complementary Matlab functions and sub-functions that you need to perform the full tracking of different signal cases.</w:t>
       </w:r>
     </w:p>
     <w:p>
@@ -882,27 +844,7 @@
           <w:sz w:val="22"/>
           <w:szCs w:val="22"/>
         </w:rPr>
-        <w:t xml:space="preserve">Important: Please write your answers in this electronic document and document well your </w:t>
-      </w:r>
-      <w:proofErr w:type="spellStart"/>
-      <w:r>
-        <w:rPr>
-          <w:rFonts w:ascii="Tahoma" w:hAnsi="Tahoma" w:cs="Tahoma"/>
-          <w:b/>
-          <w:sz w:val="22"/>
-          <w:szCs w:val="22"/>
-        </w:rPr>
-        <w:t>Matlab</w:t>
-      </w:r>
-      <w:proofErr w:type="spellEnd"/>
-      <w:r>
-        <w:rPr>
-          <w:rFonts w:ascii="Tahoma" w:hAnsi="Tahoma" w:cs="Tahoma"/>
-          <w:b/>
-          <w:sz w:val="22"/>
-          <w:szCs w:val="22"/>
-        </w:rPr>
-        <w:t xml:space="preserve"> code as you will also need to provide it in a .zip file named as “lab4_ LastName_FirstName.zip”. The deadline to hand out the .zip file and this document without penalty is April 17</w:t>
+        <w:t>Important: Please write your answers in this electronic document and document well your Matlab code as you will also need to provide it in a .zip file named as “lab4_ LastName_FirstName.zip”. The deadline to hand out the .zip file and this document without penalty is April 17</w:t>
       </w:r>
       <w:r>
         <w:rPr>
@@ -969,25 +911,7 @@
           <w:sz w:val="22"/>
           <w:szCs w:val="22"/>
         </w:rPr>
-        <w:t xml:space="preserve">In the folder “Part I”, you will find all the needed </w:t>
-      </w:r>
-      <w:proofErr w:type="spellStart"/>
-      <w:r>
-        <w:rPr>
-          <w:rFonts w:ascii="Tahoma" w:hAnsi="Tahoma" w:cs="Tahoma"/>
-          <w:sz w:val="22"/>
-          <w:szCs w:val="22"/>
-        </w:rPr>
-        <w:t>Matlab</w:t>
-      </w:r>
-      <w:proofErr w:type="spellEnd"/>
-      <w:r>
-        <w:rPr>
-          <w:rFonts w:ascii="Tahoma" w:hAnsi="Tahoma" w:cs="Tahoma"/>
-          <w:sz w:val="22"/>
-          <w:szCs w:val="22"/>
-        </w:rPr>
-        <w:t xml:space="preserve"> files to acquire and track the same signal recording </w:t>
+        <w:t xml:space="preserve">In the folder “Part I”, you will find all the needed Matlab files to acquire and track the same signal recording </w:t>
       </w:r>
       <w:r>
         <w:rPr>
@@ -1003,25 +927,7 @@
           <w:sz w:val="22"/>
           <w:szCs w:val="22"/>
         </w:rPr>
-        <w:t xml:space="preserve"> that you already used previously in the acquisition lab. This time, you are also going to calculate the corresponding navigation solution. The only incomplete </w:t>
-      </w:r>
-      <w:proofErr w:type="spellStart"/>
-      <w:r>
-        <w:rPr>
-          <w:rFonts w:ascii="Tahoma" w:hAnsi="Tahoma" w:cs="Tahoma"/>
-          <w:sz w:val="22"/>
-          <w:szCs w:val="22"/>
-        </w:rPr>
-        <w:t>Matlab</w:t>
-      </w:r>
-      <w:proofErr w:type="spellEnd"/>
-      <w:r>
-        <w:rPr>
-          <w:rFonts w:ascii="Tahoma" w:hAnsi="Tahoma" w:cs="Tahoma"/>
-          <w:sz w:val="22"/>
-          <w:szCs w:val="22"/>
-        </w:rPr>
-        <w:t xml:space="preserve"> script is </w:t>
+        <w:t xml:space="preserve"> that you already used previously in the acquisition lab. This time, you are also going to calculate the corresponding navigation solution. The only incomplete Matlab script is </w:t>
       </w:r>
       <w:proofErr w:type="spellStart"/>
       <w:r>
@@ -1591,6 +1497,9 @@
         <w:fldChar w:fldCharType="separate"/>
       </w:r>
       <w:r>
+        <w:rPr>
+          <w:noProof/>
+        </w:rPr>
         <w:t>1</w:t>
       </w:r>
       <w:r>
@@ -1803,6 +1712,9 @@
         <w:fldChar w:fldCharType="separate"/>
       </w:r>
       <w:r>
+        <w:rPr>
+          <w:noProof/>
+        </w:rPr>
         <w:t>2</w:t>
       </w:r>
       <w:r>
@@ -1997,6 +1909,9 @@
         <w:fldChar w:fldCharType="separate"/>
       </w:r>
       <w:r>
+        <w:rPr>
+          <w:noProof/>
+        </w:rPr>
         <w:t>3</w:t>
       </w:r>
       <w:r>
@@ -2090,6 +2005,9 @@
         <w:fldChar w:fldCharType="separate"/>
       </w:r>
       <w:r>
+        <w:rPr>
+          <w:noProof/>
+        </w:rPr>
         <w:t>4</w:t>
       </w:r>
       <w:r>
@@ -3052,27 +2970,7 @@
           <w:sz w:val="22"/>
           <w:szCs w:val="22"/>
         </w:rPr>
-        <w:t xml:space="preserve">select the “Part I” folder as your working </w:t>
-      </w:r>
-      <w:proofErr w:type="spellStart"/>
-      <w:r>
-        <w:rPr>
-          <w:rFonts w:ascii="Tahoma" w:hAnsi="Tahoma" w:cs="Tahoma"/>
-          <w:color w:val="000000" w:themeColor="text1"/>
-          <w:sz w:val="22"/>
-          <w:szCs w:val="22"/>
-        </w:rPr>
-        <w:t>Matlab</w:t>
-      </w:r>
-      <w:proofErr w:type="spellEnd"/>
-      <w:r>
-        <w:rPr>
-          <w:rFonts w:ascii="Tahoma" w:hAnsi="Tahoma" w:cs="Tahoma"/>
-          <w:color w:val="000000" w:themeColor="text1"/>
-          <w:sz w:val="22"/>
-          <w:szCs w:val="22"/>
-        </w:rPr>
-        <w:t xml:space="preserve"> folder</w:t>
+        <w:t>select the “Part I” folder as your working Matlab folder</w:t>
       </w:r>
     </w:p>
     <w:p>
@@ -3206,27 +3104,7 @@
           <w:sz w:val="22"/>
           <w:szCs w:val="22"/>
         </w:rPr>
-        <w:t xml:space="preserve"> in your </w:t>
-      </w:r>
-      <w:proofErr w:type="spellStart"/>
-      <w:r>
-        <w:rPr>
-          <w:rFonts w:ascii="Tahoma" w:hAnsi="Tahoma" w:cs="Tahoma"/>
-          <w:color w:val="000000" w:themeColor="text1"/>
-          <w:sz w:val="22"/>
-          <w:szCs w:val="22"/>
-        </w:rPr>
-        <w:t>Matlab</w:t>
-      </w:r>
-      <w:proofErr w:type="spellEnd"/>
-      <w:r>
-        <w:rPr>
-          <w:rFonts w:ascii="Tahoma" w:hAnsi="Tahoma" w:cs="Tahoma"/>
-          <w:color w:val="000000" w:themeColor="text1"/>
-          <w:sz w:val="22"/>
-          <w:szCs w:val="22"/>
-        </w:rPr>
-        <w:t xml:space="preserve"> Command Window)</w:t>
+        <w:t xml:space="preserve"> in your Matlab Command Window)</w:t>
       </w:r>
     </w:p>
     <w:p>
@@ -4630,7 +4508,7 @@
           <w:sz w:val="22"/>
           <w:szCs w:val="22"/>
         </w:rPr>
-        <w:t>LL diagram: as in previous diagram, the discriminator value converges to 0</w:t>
+        <w:t xml:space="preserve">LL diagram: as in previous diagram, the discriminator value converges to </w:t>
       </w:r>
       <w:proofErr w:type="gramStart"/>
       <w:r>
@@ -4640,7 +4518,34 @@
           <w:sz w:val="22"/>
           <w:szCs w:val="22"/>
         </w:rPr>
-        <w:t>, ,</w:t>
+        <w:t>0</w:t>
+      </w:r>
+      <w:r>
+        <w:rPr>
+          <w:rFonts w:ascii="Tahoma" w:hAnsi="Tahoma" w:cs="Tahoma"/>
+          <w:color w:val="C00000"/>
+          <w:sz w:val="22"/>
+          <w:szCs w:val="22"/>
+        </w:rPr>
+        <w:t>,</w:t>
+      </w:r>
+      <w:r>
+        <w:rPr>
+          <w:rFonts w:ascii="Tahoma" w:hAnsi="Tahoma" w:cs="Tahoma"/>
+          <w:color w:val="C00000"/>
+          <w:sz w:val="22"/>
+          <w:szCs w:val="22"/>
+        </w:rPr>
+        <w:t xml:space="preserve"> </w:t>
+      </w:r>
+      <w:r>
+        <w:rPr>
+          <w:rFonts w:ascii="Tahoma" w:hAnsi="Tahoma" w:cs="Tahoma"/>
+          <w:color w:val="C00000"/>
+          <w:sz w:val="22"/>
+          <w:szCs w:val="22"/>
+        </w:rPr>
+        <w:t xml:space="preserve"> the</w:t>
       </w:r>
       <w:proofErr w:type="gramEnd"/>
       <w:r>
@@ -4650,7 +4555,7 @@
           <w:sz w:val="22"/>
           <w:szCs w:val="22"/>
         </w:rPr>
-        <w:t xml:space="preserve"> the receiver is locked on the satellite's delay.</w:t>
+        <w:t xml:space="preserve"> receiver is locked on the satellite's delay.</w:t>
       </w:r>
     </w:p>
     <w:p>
@@ -4889,7 +4794,7 @@
               </wp:anchor>
             </w:drawing>
           </mc:Choice>
-          <mc:Fallback>
+          <mc:Fallback xmlns:w16="http://schemas.microsoft.com/office/word/2018/wordml" xmlns:w16cex="http://schemas.microsoft.com/office/word/2018/wordml/cex">
             <w:pict>
               <v:rect w14:anchorId="748650C0" id="Text Box 2" o:spid="_x0000_s1026" style="position:absolute;left:0;text-align:left;margin-left:425.8pt;margin-top:.45pt;width:477pt;height:306.75pt;z-index:15;visibility:visible;mso-wrap-style:square;mso-width-percent:0;mso-height-percent:0;mso-wrap-distance-left:9pt;mso-wrap-distance-top:3.6pt;mso-wrap-distance-right:9pt;mso-wrap-distance-bottom:3.6pt;mso-position-horizontal:right;mso-position-horizontal-relative:margin;mso-position-vertical:absolute;mso-position-vertical-relative:text;mso-width-percent:0;mso-height-percent:0;mso-width-relative:margin;mso-height-relative:margin;v-text-anchor:top" o:gfxdata="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" strokeweight=".26mm">
                 <v:textbox>
@@ -6333,7 +6238,7 @@
               </wp:anchor>
             </w:drawing>
           </mc:Choice>
-          <mc:Fallback>
+          <mc:Fallback xmlns:w16="http://schemas.microsoft.com/office/word/2018/wordml" xmlns:w16cex="http://schemas.microsoft.com/office/word/2018/wordml/cex">
             <w:pict>
               <v:rect w14:anchorId="3FD8F044" id="_x0000_s1027" style="position:absolute;left:0;text-align:left;margin-left:0;margin-top:7.95pt;width:477pt;height:306.75pt;z-index:7;visibility:visible;mso-wrap-style:square;mso-width-percent:0;mso-height-percent:0;mso-wrap-distance-left:9pt;mso-wrap-distance-top:3.6pt;mso-wrap-distance-right:9pt;mso-wrap-distance-bottom:3.6pt;mso-position-horizontal:absolute;mso-position-horizontal-relative:margin;mso-position-vertical:absolute;mso-position-vertical-relative:text;mso-width-percent:0;mso-height-percent:0;mso-width-relative:margin;mso-height-relative:margin;v-text-anchor:top" o:gfxdata="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" strokeweight=".26mm">
                 <v:textbox>
@@ -7268,27 +7173,7 @@
           <w:szCs w:val="22"/>
           <w:lang w:val="en-GB"/>
         </w:rPr>
-        <w:t xml:space="preserve"> variable in your </w:t>
-      </w:r>
-      <w:proofErr w:type="spellStart"/>
-      <w:r>
-        <w:rPr>
-          <w:rFonts w:ascii="Tahoma" w:hAnsi="Tahoma" w:cs="Tahoma"/>
-          <w:sz w:val="22"/>
-          <w:szCs w:val="22"/>
-          <w:lang w:val="en-GB"/>
-        </w:rPr>
-        <w:t>Matlab</w:t>
-      </w:r>
-      <w:proofErr w:type="spellEnd"/>
-      <w:r>
-        <w:rPr>
-          <w:rFonts w:ascii="Tahoma" w:hAnsi="Tahoma" w:cs="Tahoma"/>
-          <w:sz w:val="22"/>
-          <w:szCs w:val="22"/>
-          <w:lang w:val="en-GB"/>
-        </w:rPr>
-        <w:t xml:space="preserve"> workspace.</w:t>
+        <w:t xml:space="preserve"> variable in your Matlab workspace.</w:t>
       </w:r>
     </w:p>
     <w:p>
@@ -7746,7 +7631,7 @@
               </wp:inline>
             </w:drawing>
           </mc:Choice>
-          <mc:Fallback>
+          <mc:Fallback xmlns:w16="http://schemas.microsoft.com/office/word/2018/wordml" xmlns:w16cex="http://schemas.microsoft.com/office/word/2018/wordml/cex">
             <w:pict>
               <v:rect w14:anchorId="0CB6594F" id="Rectangle 9" o:spid="_x0000_s1028" style="width:452.5pt;height:279pt;visibility:visible;mso-wrap-style:square;mso-left-percent:-10001;mso-top-percent:-10001;mso-position-horizontal:absolute;mso-position-horizontal-relative:char;mso-position-vertical:absolute;mso-position-vertical-relative:line;mso-left-percent:-10001;mso-top-percent:-10001;v-text-anchor:top" o:gfxdata="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" strokeweight=".26mm">
                 <v:textbox>
@@ -7788,7 +7673,7 @@
                                     <pic:cNvPicPr/>
                                   </pic:nvPicPr>
                                   <pic:blipFill>
-                                    <a:blip r:embed="rId14"/>
+                                    <a:blip r:embed="rId15"/>
                                     <a:stretch>
                                       <a:fillRect/>
                                     </a:stretch>
@@ -7914,25 +7799,7 @@
           <w:sz w:val="22"/>
           <w:szCs w:val="22"/>
         </w:rPr>
-        <w:t xml:space="preserve">, and to calculate the corresponding navigation solution. In the folder “Part II” you will find this new recording as well as all the necessary </w:t>
-      </w:r>
-      <w:proofErr w:type="spellStart"/>
-      <w:r>
-        <w:rPr>
-          <w:rFonts w:ascii="Tahoma" w:hAnsi="Tahoma" w:cs="Tahoma"/>
-          <w:sz w:val="22"/>
-          <w:szCs w:val="22"/>
-        </w:rPr>
-        <w:t>Matlab</w:t>
-      </w:r>
-      <w:proofErr w:type="spellEnd"/>
-      <w:r>
-        <w:rPr>
-          <w:rFonts w:ascii="Tahoma" w:hAnsi="Tahoma" w:cs="Tahoma"/>
-          <w:sz w:val="22"/>
-          <w:szCs w:val="22"/>
-        </w:rPr>
-        <w:t xml:space="preserve"> files that you will need. However, in order to acquire and track with success this new signal recording, one or more default acquisition or/and tracking parameters defined in </w:t>
+        <w:t xml:space="preserve">, and to calculate the corresponding navigation solution. In the folder “Part II” you will find this new recording as well as all the necessary Matlab files that you will need. However, in order to acquire and track with success this new signal recording, one or more default acquisition or/and tracking parameters defined in </w:t>
       </w:r>
       <w:proofErr w:type="spellStart"/>
       <w:r>
@@ -8099,19 +7966,8 @@
           <w:sz w:val="22"/>
           <w:szCs w:val="22"/>
         </w:rPr>
-        <w:t xml:space="preserve">select the “Part II” folder as working folder in your </w:t>
-      </w:r>
-      <w:proofErr w:type="spellStart"/>
-      <w:r>
-        <w:rPr>
-          <w:rFonts w:ascii="Tahoma" w:hAnsi="Tahoma" w:cs="Tahoma"/>
-          <w:color w:val="000000" w:themeColor="text1"/>
-          <w:sz w:val="22"/>
-          <w:szCs w:val="22"/>
-        </w:rPr>
-        <w:t>Matlab</w:t>
-      </w:r>
-      <w:proofErr w:type="spellEnd"/>
+        <w:t>select the “Part II” folder as working folder in your Matlab</w:t>
+      </w:r>
     </w:p>
     <w:p>
       <w:pPr>
@@ -8225,27 +8081,7 @@
           <w:sz w:val="22"/>
           <w:szCs w:val="22"/>
         </w:rPr>
-        <w:t xml:space="preserve"> in your </w:t>
-      </w:r>
-      <w:proofErr w:type="spellStart"/>
-      <w:r>
-        <w:rPr>
-          <w:rFonts w:ascii="Tahoma" w:hAnsi="Tahoma" w:cs="Tahoma"/>
-          <w:color w:val="000000" w:themeColor="text1"/>
-          <w:sz w:val="22"/>
-          <w:szCs w:val="22"/>
-        </w:rPr>
-        <w:t>Matlab</w:t>
-      </w:r>
-      <w:proofErr w:type="spellEnd"/>
-      <w:r>
-        <w:rPr>
-          <w:rFonts w:ascii="Tahoma" w:hAnsi="Tahoma" w:cs="Tahoma"/>
-          <w:color w:val="000000" w:themeColor="text1"/>
-          <w:sz w:val="22"/>
-          <w:szCs w:val="22"/>
-        </w:rPr>
-        <w:t xml:space="preserve"> Workspace)</w:t>
+        <w:t xml:space="preserve"> in your Matlab Workspace)</w:t>
       </w:r>
     </w:p>
     <w:p>
@@ -8330,18 +8166,16 @@
           <w:sz w:val="22"/>
           <w:szCs w:val="22"/>
         </w:rPr>
-        <w:t xml:space="preserve">How many </w:t>
-      </w:r>
-      <w:proofErr w:type="gramStart"/>
-      <w:r>
-        <w:rPr>
-          <w:rFonts w:ascii="Tahoma" w:hAnsi="Tahoma" w:cs="Tahoma"/>
-          <w:sz w:val="22"/>
-          <w:szCs w:val="22"/>
-        </w:rPr>
-        <w:t>satellite</w:t>
-      </w:r>
-      <w:proofErr w:type="gramEnd"/>
+        <w:t>How many satellite</w:t>
+      </w:r>
+      <w:r>
+        <w:rPr>
+          <w:rFonts w:ascii="Tahoma" w:hAnsi="Tahoma" w:cs="Tahoma"/>
+          <w:sz w:val="22"/>
+          <w:szCs w:val="22"/>
+        </w:rPr>
+        <w:t>s</w:t>
+      </w:r>
       <w:r>
         <w:rPr>
           <w:rFonts w:ascii="Tahoma" w:hAnsi="Tahoma" w:cs="Tahoma"/>
@@ -8359,6 +8193,24 @@
           <w:szCs w:val="22"/>
         </w:rPr>
       </w:pPr>
+    </w:p>
+    <w:p>
+      <w:pPr>
+        <w:rPr>
+          <w:rFonts w:ascii="Tahoma" w:hAnsi="Tahoma" w:cs="Tahoma"/>
+          <w:sz w:val="22"/>
+          <w:szCs w:val="22"/>
+        </w:rPr>
+      </w:pPr>
+      <w:r>
+        <w:rPr>
+          <w:rFonts w:ascii="Tahoma" w:hAnsi="Tahoma" w:cs="Tahoma"/>
+          <w:color w:val="C00000"/>
+          <w:sz w:val="22"/>
+          <w:szCs w:val="22"/>
+        </w:rPr>
+        <w:t>Only two satellites (PRN 18 and 19) were acquired and tracked. It is thus not possible to calculate the navigation solution, as we need at least four satellites to do so.</w:t>
+      </w:r>
     </w:p>
     <w:p>
       <w:pPr>
@@ -8485,53 +8337,203 @@
           <w:sz w:val="22"/>
           <w:szCs w:val="22"/>
         </w:rPr>
-        <w:t xml:space="preserve">Try increasing the coherent acquisition time from 1 </w:t>
+        <w:t>Try increasing the coherent acquisition time from 1 ms (default time) to 10 ms and evaluate the acquisition plots to infer what parameter/parameters you need to change in the initial setting.</w:t>
+      </w:r>
+    </w:p>
+    <w:p>
+      <w:pPr>
+        <w:rPr>
+          <w:rFonts w:ascii="Tahoma" w:hAnsi="Tahoma" w:cs="Tahoma"/>
+          <w:sz w:val="22"/>
+          <w:szCs w:val="22"/>
+        </w:rPr>
+      </w:pPr>
+    </w:p>
+    <w:p>
+      <w:pPr>
+        <w:rPr>
+          <w:rFonts w:ascii="Tahoma" w:hAnsi="Tahoma" w:cs="Tahoma"/>
+          <w:color w:val="C00000"/>
+          <w:sz w:val="22"/>
+          <w:szCs w:val="22"/>
+        </w:rPr>
+      </w:pPr>
+      <w:r>
+        <w:rPr>
+          <w:rFonts w:ascii="Tahoma" w:hAnsi="Tahoma" w:cs="Tahoma"/>
+          <w:color w:val="C00000"/>
+          <w:sz w:val="22"/>
+          <w:szCs w:val="22"/>
+        </w:rPr>
+        <w:t>By increasing the coherent acquisition time from 1 ms to 10 ms, we are able to detect another satellite signal (PRN 15), without being able to track it. By looking at its ambiguity function we see that the received signal from satellite 15 has a doppler shift of -6900 Hz, which is at the limit of the ± 7 kHz range that we search. By increasing this range, we are able to track the satellite 15 completely</w:t>
+      </w:r>
+      <w:r>
+        <w:rPr>
+          <w:rFonts w:ascii="Tahoma" w:hAnsi="Tahoma" w:cs="Tahoma"/>
+          <w:color w:val="C00000"/>
+          <w:sz w:val="22"/>
+          <w:szCs w:val="22"/>
+        </w:rPr>
+        <w:t xml:space="preserve">. </w:t>
+      </w:r>
+    </w:p>
+    <w:p>
+      <w:pPr>
+        <w:rPr>
+          <w:rFonts w:ascii="Tahoma" w:hAnsi="Tahoma" w:cs="Tahoma"/>
+          <w:color w:val="C00000"/>
+          <w:sz w:val="22"/>
+          <w:szCs w:val="22"/>
+        </w:rPr>
+      </w:pPr>
+      <w:r>
+        <w:rPr>
+          <w:rFonts w:ascii="Tahoma" w:hAnsi="Tahoma" w:cs="Tahoma"/>
+          <w:color w:val="C00000"/>
+          <w:sz w:val="22"/>
+          <w:szCs w:val="22"/>
+        </w:rPr>
+        <w:t>To detect more satellite, we can continue increasing this range, as we seem to be in a situation where high doppler shift can be expected. With a total range of 48 kHz, we are able to detect 4 more satellites (PRN number 6, 9, 16, 22), however the</w:t>
+      </w:r>
+      <w:r>
+        <w:rPr>
+          <w:rFonts w:ascii="Tahoma" w:hAnsi="Tahoma" w:cs="Tahoma"/>
+          <w:color w:val="C00000"/>
+          <w:sz w:val="22"/>
+          <w:szCs w:val="22"/>
+        </w:rPr>
+        <w:t>ir</w:t>
+      </w:r>
+      <w:r>
+        <w:rPr>
+          <w:rFonts w:ascii="Tahoma" w:hAnsi="Tahoma" w:cs="Tahoma"/>
+          <w:color w:val="C00000"/>
+          <w:sz w:val="22"/>
+          <w:szCs w:val="22"/>
+        </w:rPr>
+        <w:t xml:space="preserve"> large doppler shift doesn’t allow the </w:t>
+      </w:r>
+      <w:r>
+        <w:rPr>
+          <w:rFonts w:ascii="Tahoma" w:hAnsi="Tahoma" w:cs="Tahoma"/>
+          <w:color w:val="C00000"/>
+          <w:sz w:val="22"/>
+          <w:szCs w:val="22"/>
+        </w:rPr>
+        <w:lastRenderedPageBreak/>
+        <w:t xml:space="preserve">tracking to </w:t>
+      </w:r>
+      <w:r>
+        <w:rPr>
+          <w:rFonts w:ascii="Tahoma" w:hAnsi="Tahoma" w:cs="Tahoma"/>
+          <w:color w:val="C00000"/>
+          <w:sz w:val="22"/>
+          <w:szCs w:val="22"/>
+        </w:rPr>
+        <w:t>work properly. Looking at the acquisition result, we see that the signal</w:t>
+      </w:r>
+      <w:r>
+        <w:rPr>
+          <w:rFonts w:ascii="Tahoma" w:hAnsi="Tahoma" w:cs="Tahoma"/>
+          <w:color w:val="C00000"/>
+          <w:sz w:val="22"/>
+          <w:szCs w:val="22"/>
+        </w:rPr>
+        <w:t>s</w:t>
+      </w:r>
+      <w:r>
+        <w:rPr>
+          <w:rFonts w:ascii="Tahoma" w:hAnsi="Tahoma" w:cs="Tahoma"/>
+          <w:color w:val="C00000"/>
+          <w:sz w:val="22"/>
+          <w:szCs w:val="22"/>
+        </w:rPr>
+        <w:t xml:space="preserve"> are all received clearly, so increasing</w:t>
+      </w:r>
+      <w:r>
+        <w:rPr>
+          <w:rFonts w:ascii="Tahoma" w:hAnsi="Tahoma" w:cs="Tahoma"/>
+          <w:color w:val="C00000"/>
+          <w:sz w:val="22"/>
+          <w:szCs w:val="22"/>
+        </w:rPr>
+        <w:t xml:space="preserve"> the integration time won’t help much.</w:t>
+      </w:r>
+      <w:r>
+        <w:rPr>
+          <w:rFonts w:ascii="Tahoma" w:hAnsi="Tahoma" w:cs="Tahoma"/>
+          <w:color w:val="C00000"/>
+          <w:sz w:val="22"/>
+          <w:szCs w:val="22"/>
+        </w:rPr>
+        <w:t xml:space="preserve"> </w:t>
+      </w:r>
+    </w:p>
+    <w:p>
+      <w:pPr>
+        <w:rPr>
+          <w:rFonts w:ascii="Tahoma" w:hAnsi="Tahoma" w:cs="Tahoma"/>
+          <w:color w:val="C00000"/>
+          <w:sz w:val="22"/>
+          <w:szCs w:val="22"/>
+        </w:rPr>
+      </w:pPr>
+      <w:r>
+        <w:rPr>
+          <w:rFonts w:ascii="Tahoma" w:hAnsi="Tahoma" w:cs="Tahoma"/>
+          <w:color w:val="C00000"/>
+          <w:sz w:val="22"/>
+          <w:szCs w:val="22"/>
+        </w:rPr>
+        <w:t xml:space="preserve">It is thus on the tracking parameters that we should work on. From the PLL graph, we see that the carrier tracking loop seems to converge, so we should adjust the code tracking loop parameters, which is confirmed by the correlator output graph which shows that the incoming signal is not synchronized with the prompt signal. Thus, by increasing the bandwidth </w:t>
+      </w:r>
+      <w:r>
+        <w:rPr>
+          <w:rFonts w:ascii="Tahoma" w:hAnsi="Tahoma" w:cs="Tahoma"/>
+          <w:color w:val="C00000"/>
+          <w:sz w:val="22"/>
+          <w:szCs w:val="22"/>
+        </w:rPr>
+        <w:t>of the DLL</w:t>
+      </w:r>
+      <w:r>
+        <w:rPr>
+          <w:rFonts w:ascii="Tahoma" w:hAnsi="Tahoma" w:cs="Tahoma"/>
+          <w:color w:val="C00000"/>
+          <w:sz w:val="22"/>
+          <w:szCs w:val="22"/>
+        </w:rPr>
+        <w:t xml:space="preserve"> from 2 Hz to 20 Hz, we can correct the DLL to take into account the increased integration time of 1 ms to 10 </w:t>
       </w:r>
       <w:proofErr w:type="spellStart"/>
       <w:r>
         <w:rPr>
           <w:rFonts w:ascii="Tahoma" w:hAnsi="Tahoma" w:cs="Tahoma"/>
-          <w:sz w:val="22"/>
-          <w:szCs w:val="22"/>
-        </w:rPr>
-        <w:t>ms</w:t>
+          <w:color w:val="C00000"/>
+          <w:sz w:val="22"/>
+          <w:szCs w:val="22"/>
+        </w:rPr>
+        <w:t>ms.</w:t>
       </w:r>
       <w:proofErr w:type="spellEnd"/>
-      <w:r>
-        <w:rPr>
-          <w:rFonts w:ascii="Tahoma" w:hAnsi="Tahoma" w:cs="Tahoma"/>
-          <w:sz w:val="22"/>
-          <w:szCs w:val="22"/>
-        </w:rPr>
-        <w:t xml:space="preserve"> (default time) to 10 </w:t>
-      </w:r>
-      <w:proofErr w:type="spellStart"/>
-      <w:r>
-        <w:rPr>
-          <w:rFonts w:ascii="Tahoma" w:hAnsi="Tahoma" w:cs="Tahoma"/>
-          <w:sz w:val="22"/>
-          <w:szCs w:val="22"/>
-        </w:rPr>
-        <w:t>ms</w:t>
-      </w:r>
-      <w:proofErr w:type="spellEnd"/>
-      <w:r>
-        <w:rPr>
-          <w:rFonts w:ascii="Tahoma" w:hAnsi="Tahoma" w:cs="Tahoma"/>
-          <w:sz w:val="22"/>
-          <w:szCs w:val="22"/>
-        </w:rPr>
-        <w:t xml:space="preserve"> and evaluate the acquisition plots to infer what parameter/parameters you need to change in the initial setting.</w:t>
-      </w:r>
-    </w:p>
-    <w:p>
-      <w:pPr>
-        <w:rPr>
-          <w:rFonts w:ascii="Tahoma" w:hAnsi="Tahoma" w:cs="Tahoma"/>
-          <w:sz w:val="22"/>
-          <w:szCs w:val="22"/>
-        </w:rPr>
-      </w:pPr>
+    </w:p>
+    <w:p>
+      <w:pPr>
+        <w:rPr>
+          <w:rFonts w:ascii="Tahoma" w:hAnsi="Tahoma" w:cs="Tahoma"/>
+          <w:sz w:val="22"/>
+          <w:szCs w:val="22"/>
+        </w:rPr>
+      </w:pPr>
+      <w:r>
+        <w:rPr>
+          <w:rFonts w:ascii="Tahoma" w:hAnsi="Tahoma" w:cs="Tahoma"/>
+          <w:color w:val="C00000"/>
+          <w:sz w:val="22"/>
+          <w:szCs w:val="22"/>
+        </w:rPr>
+        <w:t>This final change allows to track correctly the 7 satellites.</w:t>
+      </w:r>
     </w:p>
     <w:p>
       <w:pPr>
@@ -8554,6 +8556,9 @@
       <w:r>
         <w:t>Task 3</w:t>
       </w:r>
+      <w:r>
+        <w:t xml:space="preserve">    </w:t>
+      </w:r>
     </w:p>
     <w:p>
       <w:r>
@@ -8578,19 +8583,75 @@
       <w:pPr>
         <w:rPr>
           <w:rFonts w:ascii="Tahoma" w:hAnsi="Tahoma" w:cs="Tahoma"/>
-          <w:sz w:val="22"/>
-          <w:szCs w:val="22"/>
-        </w:rPr>
-      </w:pPr>
-    </w:p>
-    <w:p>
-      <w:pPr>
-        <w:rPr>
-          <w:rFonts w:ascii="Tahoma" w:hAnsi="Tahoma" w:cs="Tahoma"/>
-          <w:sz w:val="22"/>
-          <w:szCs w:val="22"/>
-        </w:rPr>
-      </w:pPr>
+          <w:color w:val="C00000"/>
+          <w:sz w:val="22"/>
+          <w:szCs w:val="22"/>
+        </w:rPr>
+      </w:pPr>
+      <w:r>
+        <w:rPr>
+          <w:rFonts w:ascii="Tahoma" w:hAnsi="Tahoma" w:cs="Tahoma"/>
+          <w:color w:val="C00000"/>
+          <w:sz w:val="22"/>
+          <w:szCs w:val="22"/>
+        </w:rPr>
+        <w:t>The satellite 6 is the one with the lowest PRN number. To reduce the DLL settling time, we can either increase its bandwidth, or increase its damping ratio</w:t>
+      </w:r>
+      <w:r>
+        <w:rPr>
+          <w:rStyle w:val="Appelnotedebasdep"/>
+          <w:rFonts w:ascii="Tahoma" w:hAnsi="Tahoma" w:cs="Tahoma"/>
+          <w:color w:val="C00000"/>
+          <w:sz w:val="22"/>
+          <w:szCs w:val="22"/>
+        </w:rPr>
+        <w:footnoteReference w:id="1"/>
+      </w:r>
+      <w:r>
+        <w:rPr>
+          <w:rFonts w:ascii="Tahoma" w:hAnsi="Tahoma" w:cs="Tahoma"/>
+          <w:color w:val="C00000"/>
+          <w:sz w:val="22"/>
+          <w:szCs w:val="22"/>
+        </w:rPr>
+        <w:t>. However</w:t>
+      </w:r>
+      <w:r>
+        <w:rPr>
+          <w:rFonts w:ascii="Tahoma" w:hAnsi="Tahoma" w:cs="Tahoma"/>
+          <w:color w:val="C00000"/>
+          <w:sz w:val="22"/>
+          <w:szCs w:val="22"/>
+        </w:rPr>
+        <w:t>,</w:t>
+      </w:r>
+      <w:r>
+        <w:rPr>
+          <w:rFonts w:ascii="Tahoma" w:hAnsi="Tahoma" w:cs="Tahoma"/>
+          <w:color w:val="C00000"/>
+          <w:sz w:val="22"/>
+          <w:szCs w:val="22"/>
+        </w:rPr>
+        <w:t xml:space="preserve"> we can see on figure 5 that the DLL discriminator is already converging in less than 0.4 ms, with an amplitude error of around 0.2. </w:t>
+      </w:r>
+    </w:p>
+    <w:p>
+      <w:pPr>
+        <w:rPr>
+          <w:rFonts w:ascii="Tahoma" w:hAnsi="Tahoma" w:cs="Tahoma"/>
+          <w:sz w:val="22"/>
+          <w:szCs w:val="22"/>
+        </w:rPr>
+      </w:pPr>
+      <w:r>
+        <w:rPr>
+          <w:rFonts w:ascii="Tahoma" w:hAnsi="Tahoma" w:cs="Tahoma"/>
+          <w:color w:val="C00000"/>
+          <w:sz w:val="22"/>
+          <w:szCs w:val="22"/>
+        </w:rPr>
+        <w:t>Figure 6 shows the result with a damping ratio of 0.99 and a bandwidth of 40 Hz, which slightly improve the convergence speed of the DLL</w:t>
+      </w:r>
     </w:p>
     <w:p>
       <w:pPr>
@@ -8612,420 +8673,256 @@
       </w:pPr>
       <w:r>
         <w:rPr>
+          <w:rFonts w:ascii="Tahoma" w:hAnsi="Tahoma" w:cs="Tahoma"/>
           <w:noProof/>
+          <w:sz w:val="22"/>
+          <w:szCs w:val="22"/>
+        </w:rPr>
+        <w:drawing>
+          <wp:inline distT="0" distB="0" distL="0" distR="0" wp14:anchorId="09BF150C" wp14:editId="6BB3C298">
+            <wp:extent cx="5679991" cy="3048000"/>
+            <wp:effectExtent l="0" t="0" r="0" b="0"/>
+            <wp:docPr id="16" name="Image 16" descr="Une image contenant capture d’écran&#10;&#10;Description générée automatiquement"/>
+            <wp:cNvGraphicFramePr>
+              <a:graphicFrameLocks xmlns:a="http://schemas.openxmlformats.org/drawingml/2006/main" noChangeAspect="1"/>
+            </wp:cNvGraphicFramePr>
+            <a:graphic xmlns:a="http://schemas.openxmlformats.org/drawingml/2006/main">
+              <a:graphicData uri="http://schemas.openxmlformats.org/drawingml/2006/picture">
+                <pic:pic xmlns:pic="http://schemas.openxmlformats.org/drawingml/2006/picture">
+                  <pic:nvPicPr>
+                    <pic:cNvPr id="16" name="PRN6_tracked.jpg"/>
+                    <pic:cNvPicPr/>
+                  </pic:nvPicPr>
+                  <pic:blipFill rotWithShape="1">
+                    <a:blip r:embed="rId16" cstate="print">
+                      <a:extLst>
+                        <a:ext uri="{28A0092B-C50C-407E-A947-70E740481C1C}">
+                          <a14:useLocalDpi xmlns:a14="http://schemas.microsoft.com/office/drawing/2010/main" val="0"/>
+                        </a:ext>
+                      </a:extLst>
+                    </a:blip>
+                    <a:srcRect l="7541" r="7469"/>
+                    <a:stretch/>
+                  </pic:blipFill>
+                  <pic:spPr bwMode="auto">
+                    <a:xfrm>
+                      <a:off x="0" y="0"/>
+                      <a:ext cx="5691088" cy="3053955"/>
+                    </a:xfrm>
+                    <a:prstGeom prst="rect">
+                      <a:avLst/>
+                    </a:prstGeom>
+                    <a:ln>
+                      <a:noFill/>
+                    </a:ln>
+                    <a:extLst>
+                      <a:ext uri="{53640926-AAD7-44D8-BBD7-CCE9431645EC}">
+                        <a14:shadowObscured xmlns:a14="http://schemas.microsoft.com/office/drawing/2010/main"/>
+                      </a:ext>
+                    </a:extLst>
+                  </pic:spPr>
+                </pic:pic>
+              </a:graphicData>
+            </a:graphic>
+          </wp:inline>
+        </w:drawing>
+      </w:r>
+    </w:p>
+    <w:p>
+      <w:pPr>
+        <w:keepNext/>
+        <w:jc w:val="center"/>
+      </w:pPr>
+    </w:p>
+    <w:p>
+      <w:pPr>
+        <w:pStyle w:val="Lgende"/>
+        <w:jc w:val="center"/>
+        <w:rPr>
+          <w:rFonts w:ascii="Tahoma" w:hAnsi="Tahoma" w:cs="Tahoma"/>
+          <w:sz w:val="22"/>
+          <w:szCs w:val="22"/>
+        </w:rPr>
+      </w:pPr>
+      <w:r>
+        <w:t xml:space="preserve">Figure </w:t>
+      </w:r>
+      <w:r>
+        <w:fldChar w:fldCharType="begin"/>
+      </w:r>
+      <w:r>
+        <w:instrText xml:space="preserve"> SEQ Figure \* ARABIC </w:instrText>
+      </w:r>
+      <w:r>
+        <w:fldChar w:fldCharType="separate"/>
+      </w:r>
+      <w:r>
+        <w:rPr>
+          <w:noProof/>
+        </w:rPr>
+        <w:t>5</w:t>
+      </w:r>
+      <w:r>
+        <w:fldChar w:fldCharType="end"/>
+      </w:r>
+      <w:r>
+        <w:t xml:space="preserve">: Tracker plots of satellite number </w:t>
+      </w:r>
+      <w:r>
+        <w:t>6</w:t>
+      </w:r>
+      <w:r>
+        <w:t>, with a DLL bandwidth of 20Hz</w:t>
+      </w:r>
+      <w:r>
+        <w:t>, a damping ratio of 0.7</w:t>
+      </w:r>
+      <w:r>
+        <w:t xml:space="preserve"> and a total integration time of 10 ms</w:t>
+      </w:r>
+    </w:p>
+    <w:p>
+      <w:pPr>
+        <w:jc w:val="center"/>
+        <w:rPr>
+          <w:rFonts w:ascii="Tahoma" w:hAnsi="Tahoma" w:cs="Tahoma"/>
+          <w:sz w:val="22"/>
+          <w:szCs w:val="22"/>
+        </w:rPr>
+      </w:pPr>
+    </w:p>
+    <w:p>
+      <w:pPr>
+        <w:jc w:val="center"/>
+        <w:rPr>
+          <w:rFonts w:ascii="Tahoma" w:hAnsi="Tahoma" w:cs="Tahoma"/>
+          <w:sz w:val="22"/>
+          <w:szCs w:val="22"/>
+        </w:rPr>
+      </w:pPr>
+    </w:p>
+    <w:p>
+      <w:pPr>
+        <w:rPr>
+          <w:rFonts w:ascii="Tahoma" w:hAnsi="Tahoma" w:cs="Tahoma"/>
+          <w:sz w:val="22"/>
+          <w:szCs w:val="22"/>
+        </w:rPr>
+      </w:pPr>
+    </w:p>
+    <w:p>
+      <w:pPr>
+        <w:keepNext/>
+        <w:jc w:val="center"/>
+      </w:pPr>
+      <w:r>
+        <w:rPr>
+          <w:noProof/>
         </w:rPr>
         <w:lastRenderedPageBreak/>
-        <mc:AlternateContent>
-          <mc:Choice Requires="wps">
-            <w:drawing>
-              <wp:inline distT="0" distB="0" distL="0" distR="0" wp14:anchorId="194F138A" wp14:editId="09AD58A6">
-                <wp:extent cx="5747385" cy="1925955"/>
-                <wp:effectExtent l="0" t="0" r="0" b="0"/>
-                <wp:docPr id="11" name="Rectangle 11"/>
-                <wp:cNvGraphicFramePr/>
-                <a:graphic xmlns:a="http://schemas.openxmlformats.org/drawingml/2006/main">
-                  <a:graphicData uri="http://schemas.microsoft.com/office/word/2010/wordprocessingShape">
-                    <wps:wsp>
-                      <wps:cNvSpPr/>
-                      <wps:spPr>
-                        <a:xfrm>
-                          <a:off x="0" y="0"/>
-                          <a:ext cx="5746680" cy="1925280"/>
-                        </a:xfrm>
-                        <a:prstGeom prst="rect">
-                          <a:avLst/>
-                        </a:prstGeom>
-                        <a:solidFill>
-                          <a:srgbClr val="FFFFFF"/>
-                        </a:solidFill>
-                        <a:ln w="9360">
-                          <a:solidFill>
-                            <a:srgbClr val="000000"/>
-                          </a:solidFill>
-                          <a:miter/>
-                        </a:ln>
-                      </wps:spPr>
-                      <wps:style>
-                        <a:lnRef idx="0">
-                          <a:scrgbClr r="0" g="0" b="0"/>
-                        </a:lnRef>
-                        <a:fillRef idx="0">
-                          <a:scrgbClr r="0" g="0" b="0"/>
-                        </a:fillRef>
-                        <a:effectRef idx="0">
-                          <a:scrgbClr r="0" g="0" b="0"/>
-                        </a:effectRef>
-                        <a:fontRef idx="minor"/>
-                      </wps:style>
-                      <wps:txbx>
-                        <w:txbxContent>
-                          <w:p>
-                            <w:pPr>
-                              <w:pStyle w:val="FrameContents"/>
-                              <w:jc w:val="center"/>
-                              <w:rPr>
-                                <w:color w:val="000000"/>
-                              </w:rPr>
-                            </w:pPr>
-                          </w:p>
-                          <w:p>
-                            <w:pPr>
-                              <w:pStyle w:val="FrameContents"/>
-                              <w:jc w:val="center"/>
-                              <w:rPr>
-                                <w:color w:val="000000"/>
-                              </w:rPr>
-                            </w:pPr>
-                          </w:p>
-                          <w:p>
-                            <w:pPr>
-                              <w:pStyle w:val="FrameContents"/>
-                              <w:jc w:val="center"/>
-                              <w:rPr>
-                                <w:color w:val="000000"/>
-                              </w:rPr>
-                            </w:pPr>
-                          </w:p>
-                          <w:p>
-                            <w:pPr>
-                              <w:pStyle w:val="FrameContents"/>
-                              <w:jc w:val="center"/>
-                              <w:rPr>
-                                <w:color w:val="000000"/>
-                              </w:rPr>
-                            </w:pPr>
-                          </w:p>
-                          <w:p>
-                            <w:pPr>
-                              <w:pStyle w:val="FrameContents"/>
-                              <w:jc w:val="center"/>
-                              <w:rPr>
-                                <w:color w:val="000000"/>
-                              </w:rPr>
-                            </w:pPr>
-                          </w:p>
-                          <w:p>
-                            <w:pPr>
-                              <w:pStyle w:val="FrameContents"/>
-                              <w:jc w:val="center"/>
-                            </w:pPr>
-                            <w:r>
-                              <w:rPr>
-                                <w:rFonts w:ascii="Tahoma" w:hAnsi="Tahoma" w:cs="Tahoma"/>
-                                <w:color w:val="000000"/>
-                                <w:sz w:val="20"/>
-                                <w:szCs w:val="20"/>
-                              </w:rPr>
-                              <w:t>[Replace this box with your plot]</w:t>
-                            </w:r>
-                          </w:p>
-                        </w:txbxContent>
-                      </wps:txbx>
-                      <wps:bodyPr>
-                        <a:noAutofit/>
-                      </wps:bodyPr>
-                    </wps:wsp>
-                  </a:graphicData>
-                </a:graphic>
-              </wp:inline>
-            </w:drawing>
-          </mc:Choice>
-          <mc:Fallback>
-            <w:pict>
-              <v:rect w14:anchorId="194F138A" id="Rectangle 11" o:spid="_x0000_s1029" style="width:452.55pt;height:151.65pt;visibility:visible;mso-wrap-style:square;mso-left-percent:-10001;mso-top-percent:-10001;mso-position-horizontal:absolute;mso-position-horizontal-relative:char;mso-position-vertical:absolute;mso-position-vertical-relative:line;mso-left-percent:-10001;mso-top-percent:-10001;v-text-anchor:top" o:gfxdata="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" strokeweight=".26mm">
-                <v:textbox>
-                  <w:txbxContent>
-                    <w:p>
-                      <w:pPr>
-                        <w:pStyle w:val="FrameContents"/>
-                        <w:jc w:val="center"/>
-                        <w:rPr>
-                          <w:color w:val="000000"/>
-                        </w:rPr>
-                      </w:pPr>
-                    </w:p>
-                    <w:p>
-                      <w:pPr>
-                        <w:pStyle w:val="FrameContents"/>
-                        <w:jc w:val="center"/>
-                        <w:rPr>
-                          <w:color w:val="000000"/>
-                        </w:rPr>
-                      </w:pPr>
-                    </w:p>
-                    <w:p>
-                      <w:pPr>
-                        <w:pStyle w:val="FrameContents"/>
-                        <w:jc w:val="center"/>
-                        <w:rPr>
-                          <w:color w:val="000000"/>
-                        </w:rPr>
-                      </w:pPr>
-                    </w:p>
-                    <w:p>
-                      <w:pPr>
-                        <w:pStyle w:val="FrameContents"/>
-                        <w:jc w:val="center"/>
-                        <w:rPr>
-                          <w:color w:val="000000"/>
-                        </w:rPr>
-                      </w:pPr>
-                    </w:p>
-                    <w:p>
-                      <w:pPr>
-                        <w:pStyle w:val="FrameContents"/>
-                        <w:jc w:val="center"/>
-                        <w:rPr>
-                          <w:color w:val="000000"/>
-                        </w:rPr>
-                      </w:pPr>
-                    </w:p>
-                    <w:p>
-                      <w:pPr>
-                        <w:pStyle w:val="FrameContents"/>
-                        <w:jc w:val="center"/>
-                      </w:pPr>
-                      <w:r>
-                        <w:rPr>
-                          <w:rFonts w:ascii="Tahoma" w:hAnsi="Tahoma" w:cs="Tahoma"/>
-                          <w:color w:val="000000"/>
-                          <w:sz w:val="20"/>
-                          <w:szCs w:val="20"/>
-                        </w:rPr>
-                        <w:t>[Replace this box with your plot]</w:t>
-                      </w:r>
-                    </w:p>
-                  </w:txbxContent>
-                </v:textbox>
-                <w10:anchorlock/>
-              </v:rect>
-            </w:pict>
-          </mc:Fallback>
-        </mc:AlternateContent>
-      </w:r>
-    </w:p>
-    <w:p>
-      <w:pPr>
+        <w:drawing>
+          <wp:inline distT="0" distB="0" distL="0" distR="0" wp14:anchorId="51FCAD2E" wp14:editId="654DA4C9">
+            <wp:extent cx="5879806" cy="3305908"/>
+            <wp:effectExtent l="0" t="0" r="635" b="0"/>
+            <wp:docPr id="18" name="Image 18" descr="Une image contenant capture d’écran&#10;&#10;Description générée automatiquement"/>
+            <wp:cNvGraphicFramePr>
+              <a:graphicFrameLocks xmlns:a="http://schemas.openxmlformats.org/drawingml/2006/main" noChangeAspect="1"/>
+            </wp:cNvGraphicFramePr>
+            <a:graphic xmlns:a="http://schemas.openxmlformats.org/drawingml/2006/main">
+              <a:graphicData uri="http://schemas.openxmlformats.org/drawingml/2006/picture">
+                <pic:pic xmlns:pic="http://schemas.openxmlformats.org/drawingml/2006/picture">
+                  <pic:nvPicPr>
+                    <pic:cNvPr id="18" name="PRN6_tracked_optimized.jpg"/>
+                    <pic:cNvPicPr/>
+                  </pic:nvPicPr>
+                  <pic:blipFill rotWithShape="1">
+                    <a:blip r:embed="rId17" cstate="print">
+                      <a:extLst>
+                        <a:ext uri="{28A0092B-C50C-407E-A947-70E740481C1C}">
+                          <a14:useLocalDpi xmlns:a14="http://schemas.microsoft.com/office/drawing/2010/main" val="0"/>
+                        </a:ext>
+                      </a:extLst>
+                    </a:blip>
+                    <a:srcRect l="7797" r="7596"/>
+                    <a:stretch/>
+                  </pic:blipFill>
+                  <pic:spPr bwMode="auto">
+                    <a:xfrm>
+                      <a:off x="0" y="0"/>
+                      <a:ext cx="5890076" cy="3311682"/>
+                    </a:xfrm>
+                    <a:prstGeom prst="rect">
+                      <a:avLst/>
+                    </a:prstGeom>
+                    <a:ln>
+                      <a:noFill/>
+                    </a:ln>
+                    <a:extLst>
+                      <a:ext uri="{53640926-AAD7-44D8-BBD7-CCE9431645EC}">
+                        <a14:shadowObscured xmlns:a14="http://schemas.microsoft.com/office/drawing/2010/main"/>
+                      </a:ext>
+                    </a:extLst>
+                  </pic:spPr>
+                </pic:pic>
+              </a:graphicData>
+            </a:graphic>
+          </wp:inline>
+        </w:drawing>
+      </w:r>
+    </w:p>
+    <w:p>
+      <w:pPr>
+        <w:pStyle w:val="Lgende"/>
         <w:jc w:val="center"/>
-        <w:rPr>
-          <w:rFonts w:ascii="Tahoma" w:hAnsi="Tahoma" w:cs="Tahoma"/>
-          <w:sz w:val="22"/>
-          <w:szCs w:val="22"/>
-        </w:rPr>
-      </w:pPr>
-    </w:p>
-    <w:p>
-      <w:pPr>
-        <w:jc w:val="center"/>
-        <w:rPr>
-          <w:rFonts w:ascii="Tahoma" w:hAnsi="Tahoma" w:cs="Tahoma"/>
-          <w:sz w:val="22"/>
-          <w:szCs w:val="22"/>
-        </w:rPr>
-      </w:pPr>
+      </w:pPr>
+      <w:r>
+        <w:t xml:space="preserve">Figure </w:t>
+      </w:r>
+      <w:r>
+        <w:fldChar w:fldCharType="begin"/>
+      </w:r>
+      <w:r>
+        <w:instrText xml:space="preserve"> SEQ Figure \* ARABIC </w:instrText>
+      </w:r>
+      <w:r>
+        <w:fldChar w:fldCharType="separate"/>
+      </w:r>
       <w:r>
         <w:rPr>
           <w:noProof/>
         </w:rPr>
-        <mc:AlternateContent>
-          <mc:Choice Requires="wps">
-            <w:drawing>
-              <wp:inline distT="0" distB="0" distL="0" distR="0" wp14:anchorId="5A2E7EAB" wp14:editId="44BE3FF6">
-                <wp:extent cx="5747385" cy="1925955"/>
-                <wp:effectExtent l="0" t="0" r="0" b="0"/>
-                <wp:docPr id="13" name="Rectangle 13"/>
-                <wp:cNvGraphicFramePr/>
-                <a:graphic xmlns:a="http://schemas.openxmlformats.org/drawingml/2006/main">
-                  <a:graphicData uri="http://schemas.microsoft.com/office/word/2010/wordprocessingShape">
-                    <wps:wsp>
-                      <wps:cNvSpPr/>
-                      <wps:spPr>
-                        <a:xfrm>
-                          <a:off x="0" y="0"/>
-                          <a:ext cx="5746680" cy="1925280"/>
-                        </a:xfrm>
-                        <a:prstGeom prst="rect">
-                          <a:avLst/>
-                        </a:prstGeom>
-                        <a:solidFill>
-                          <a:srgbClr val="FFFFFF"/>
-                        </a:solidFill>
-                        <a:ln w="9360">
-                          <a:solidFill>
-                            <a:srgbClr val="000000"/>
-                          </a:solidFill>
-                          <a:miter/>
-                        </a:ln>
-                      </wps:spPr>
-                      <wps:style>
-                        <a:lnRef idx="0">
-                          <a:scrgbClr r="0" g="0" b="0"/>
-                        </a:lnRef>
-                        <a:fillRef idx="0">
-                          <a:scrgbClr r="0" g="0" b="0"/>
-                        </a:fillRef>
-                        <a:effectRef idx="0">
-                          <a:scrgbClr r="0" g="0" b="0"/>
-                        </a:effectRef>
-                        <a:fontRef idx="minor"/>
-                      </wps:style>
-                      <wps:txbx>
-                        <w:txbxContent>
-                          <w:p>
-                            <w:pPr>
-                              <w:pStyle w:val="FrameContents"/>
-                              <w:jc w:val="center"/>
-                              <w:rPr>
-                                <w:color w:val="000000"/>
-                              </w:rPr>
-                            </w:pPr>
-                          </w:p>
-                          <w:p>
-                            <w:pPr>
-                              <w:pStyle w:val="FrameContents"/>
-                              <w:jc w:val="center"/>
-                              <w:rPr>
-                                <w:color w:val="000000"/>
-                              </w:rPr>
-                            </w:pPr>
-                          </w:p>
-                          <w:p>
-                            <w:pPr>
-                              <w:pStyle w:val="FrameContents"/>
-                              <w:jc w:val="center"/>
-                              <w:rPr>
-                                <w:color w:val="000000"/>
-                              </w:rPr>
-                            </w:pPr>
-                          </w:p>
-                          <w:p>
-                            <w:pPr>
-                              <w:pStyle w:val="FrameContents"/>
-                              <w:jc w:val="center"/>
-                              <w:rPr>
-                                <w:color w:val="000000"/>
-                              </w:rPr>
-                            </w:pPr>
-                          </w:p>
-                          <w:p>
-                            <w:pPr>
-                              <w:pStyle w:val="FrameContents"/>
-                              <w:jc w:val="center"/>
-                              <w:rPr>
-                                <w:color w:val="000000"/>
-                              </w:rPr>
-                            </w:pPr>
-                          </w:p>
-                          <w:p>
-                            <w:pPr>
-                              <w:pStyle w:val="FrameContents"/>
-                              <w:jc w:val="center"/>
-                            </w:pPr>
-                            <w:r>
-                              <w:rPr>
-                                <w:rFonts w:ascii="Tahoma" w:hAnsi="Tahoma" w:cs="Tahoma"/>
-                                <w:color w:val="000000"/>
-                                <w:sz w:val="20"/>
-                                <w:szCs w:val="20"/>
-                              </w:rPr>
-                              <w:t>[Replace this box with your plot]</w:t>
-                            </w:r>
-                          </w:p>
-                        </w:txbxContent>
-                      </wps:txbx>
-                      <wps:bodyPr>
-                        <a:noAutofit/>
-                      </wps:bodyPr>
-                    </wps:wsp>
-                  </a:graphicData>
-                </a:graphic>
-              </wp:inline>
-            </w:drawing>
-          </mc:Choice>
-          <mc:Fallback>
-            <w:pict>
-              <v:rect w14:anchorId="5A2E7EAB" id="Rectangle 13" o:spid="_x0000_s1030" style="width:452.55pt;height:151.65pt;visibility:visible;mso-wrap-style:square;mso-left-percent:-10001;mso-top-percent:-10001;mso-position-horizontal:absolute;mso-position-horizontal-relative:char;mso-position-vertical:absolute;mso-position-vertical-relative:line;mso-left-percent:-10001;mso-top-percent:-10001;v-text-anchor:top" o:gfxdata="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" strokeweight=".26mm">
-                <v:textbox>
-                  <w:txbxContent>
-                    <w:p>
-                      <w:pPr>
-                        <w:pStyle w:val="FrameContents"/>
-                        <w:jc w:val="center"/>
-                        <w:rPr>
-                          <w:color w:val="000000"/>
-                        </w:rPr>
-                      </w:pPr>
-                    </w:p>
-                    <w:p>
-                      <w:pPr>
-                        <w:pStyle w:val="FrameContents"/>
-                        <w:jc w:val="center"/>
-                        <w:rPr>
-                          <w:color w:val="000000"/>
-                        </w:rPr>
-                      </w:pPr>
-                    </w:p>
-                    <w:p>
-                      <w:pPr>
-                        <w:pStyle w:val="FrameContents"/>
-                        <w:jc w:val="center"/>
-                        <w:rPr>
-                          <w:color w:val="000000"/>
-                        </w:rPr>
-                      </w:pPr>
-                    </w:p>
-                    <w:p>
-                      <w:pPr>
-                        <w:pStyle w:val="FrameContents"/>
-                        <w:jc w:val="center"/>
-                        <w:rPr>
-                          <w:color w:val="000000"/>
-                        </w:rPr>
-                      </w:pPr>
-                    </w:p>
-                    <w:p>
-                      <w:pPr>
-                        <w:pStyle w:val="FrameContents"/>
-                        <w:jc w:val="center"/>
-                        <w:rPr>
-                          <w:color w:val="000000"/>
-                        </w:rPr>
-                      </w:pPr>
-                    </w:p>
-                    <w:p>
-                      <w:pPr>
-                        <w:pStyle w:val="FrameContents"/>
-                        <w:jc w:val="center"/>
-                      </w:pPr>
-                      <w:r>
-                        <w:rPr>
-                          <w:rFonts w:ascii="Tahoma" w:hAnsi="Tahoma" w:cs="Tahoma"/>
-                          <w:color w:val="000000"/>
-                          <w:sz w:val="20"/>
-                          <w:szCs w:val="20"/>
-                        </w:rPr>
-                        <w:t>[Replace this box with your plot]</w:t>
-                      </w:r>
-                    </w:p>
-                  </w:txbxContent>
-                </v:textbox>
-                <w10:anchorlock/>
-              </v:rect>
-            </w:pict>
-          </mc:Fallback>
-        </mc:AlternateContent>
-      </w:r>
-    </w:p>
-    <w:p>
-      <w:pPr>
-        <w:rPr>
-          <w:rFonts w:ascii="Tahoma" w:hAnsi="Tahoma" w:cs="Tahoma"/>
-          <w:sz w:val="22"/>
-          <w:szCs w:val="22"/>
-        </w:rPr>
-      </w:pPr>
+        <w:t>6</w:t>
+      </w:r>
+      <w:r>
+        <w:fldChar w:fldCharType="end"/>
+      </w:r>
+      <w:r>
+        <w:t>:</w:t>
+      </w:r>
+      <w:r>
+        <w:t xml:space="preserve"> </w:t>
+      </w:r>
+      <w:r>
+        <w:t xml:space="preserve">Tracker plots of satellite number 6, with a DLL bandwidth of </w:t>
+      </w:r>
+      <w:r>
+        <w:t>4</w:t>
+      </w:r>
+      <w:r>
+        <w:t>0Hz</w:t>
+      </w:r>
+      <w:r>
+        <w:t>, a damping ratio of 0.99</w:t>
+      </w:r>
+      <w:r>
+        <w:t xml:space="preserve"> and a total integration time of 10 ms</w:t>
+      </w:r>
     </w:p>
     <w:p/>
+    <w:p>
+      <w:bookmarkStart w:id="12" w:name="_GoBack"/>
+      <w:bookmarkEnd w:id="12"/>
+    </w:p>
     <w:p>
       <w:pPr>
         <w:pStyle w:val="Chapter1title"/>
@@ -9185,27 +9082,7 @@
           <w:szCs w:val="22"/>
           <w:lang w:val="en-GB"/>
         </w:rPr>
-        <w:t xml:space="preserve"> variable in your </w:t>
-      </w:r>
-      <w:proofErr w:type="spellStart"/>
-      <w:r>
-        <w:rPr>
-          <w:rFonts w:ascii="Tahoma" w:hAnsi="Tahoma" w:cs="Tahoma"/>
-          <w:sz w:val="22"/>
-          <w:szCs w:val="22"/>
-          <w:lang w:val="en-GB"/>
-        </w:rPr>
-        <w:t>Matlab</w:t>
-      </w:r>
-      <w:proofErr w:type="spellEnd"/>
-      <w:r>
-        <w:rPr>
-          <w:rFonts w:ascii="Tahoma" w:hAnsi="Tahoma" w:cs="Tahoma"/>
-          <w:sz w:val="22"/>
-          <w:szCs w:val="22"/>
-          <w:lang w:val="en-GB"/>
-        </w:rPr>
-        <w:t xml:space="preserve"> Workspace</w:t>
+        <w:t xml:space="preserve"> variable in your Matlab Workspace</w:t>
       </w:r>
     </w:p>
     <w:p>
@@ -9408,11 +9285,32 @@
               <w:jc w:val="left"/>
               <w:rPr>
                 <w:rFonts w:ascii="Tahoma" w:hAnsi="Tahoma" w:cs="Tahoma"/>
+                <w:color w:val="FF0000"/>
                 <w:sz w:val="20"/>
                 <w:szCs w:val="20"/>
                 <w:lang w:val="en-GB" w:eastAsia="en-GB"/>
               </w:rPr>
             </w:pPr>
+            <w:r>
+              <w:rPr>
+                <w:rFonts w:ascii="Tahoma" w:hAnsi="Tahoma" w:cs="Tahoma"/>
+                <w:color w:val="FF0000"/>
+                <w:sz w:val="20"/>
+                <w:szCs w:val="20"/>
+                <w:lang w:val="en-GB" w:eastAsia="en-GB"/>
+              </w:rPr>
+              <w:t>0.6125</w:t>
+            </w:r>
+            <w:r>
+              <w:rPr>
+                <w:rFonts w:ascii="Tahoma" w:hAnsi="Tahoma" w:cs="Tahoma"/>
+                <w:color w:val="FF0000"/>
+                <w:sz w:val="20"/>
+                <w:szCs w:val="20"/>
+                <w:lang w:val="en-GB" w:eastAsia="en-GB"/>
+              </w:rPr>
+              <w:t>°</w:t>
+            </w:r>
           </w:p>
         </w:tc>
         <w:tc>
@@ -9425,11 +9323,32 @@
               <w:jc w:val="left"/>
               <w:rPr>
                 <w:rFonts w:ascii="Tahoma" w:hAnsi="Tahoma" w:cs="Tahoma"/>
+                <w:color w:val="FF0000"/>
                 <w:sz w:val="20"/>
                 <w:szCs w:val="20"/>
                 <w:lang w:val="en-GB" w:eastAsia="en-GB"/>
               </w:rPr>
             </w:pPr>
+            <w:r>
+              <w:rPr>
+                <w:rFonts w:ascii="Tahoma" w:hAnsi="Tahoma" w:cs="Tahoma"/>
+                <w:color w:val="FF0000"/>
+                <w:sz w:val="20"/>
+                <w:szCs w:val="20"/>
+                <w:lang w:val="en-GB" w:eastAsia="en-GB"/>
+              </w:rPr>
+              <w:t>-136.8215</w:t>
+            </w:r>
+            <w:r>
+              <w:rPr>
+                <w:rFonts w:ascii="Tahoma" w:hAnsi="Tahoma" w:cs="Tahoma"/>
+                <w:color w:val="FF0000"/>
+                <w:sz w:val="20"/>
+                <w:szCs w:val="20"/>
+                <w:lang w:val="en-GB" w:eastAsia="en-GB"/>
+              </w:rPr>
+              <w:t>°</w:t>
+            </w:r>
           </w:p>
         </w:tc>
         <w:tc>
@@ -9442,11 +9361,52 @@
               <w:jc w:val="left"/>
               <w:rPr>
                 <w:rFonts w:ascii="Tahoma" w:hAnsi="Tahoma" w:cs="Tahoma"/>
+                <w:color w:val="FF0000"/>
                 <w:sz w:val="20"/>
                 <w:szCs w:val="20"/>
                 <w:lang w:val="en-GB" w:eastAsia="en-GB"/>
               </w:rPr>
             </w:pPr>
+            <w:r>
+              <w:rPr>
+                <w:rFonts w:ascii="Tahoma" w:hAnsi="Tahoma" w:cs="Tahoma"/>
+                <w:color w:val="FF0000"/>
+                <w:sz w:val="20"/>
+                <w:szCs w:val="20"/>
+                <w:lang w:val="en-GB" w:eastAsia="en-GB"/>
+              </w:rPr>
+              <w:t>592</w:t>
+            </w:r>
+            <w:r>
+              <w:rPr>
+                <w:rFonts w:ascii="Tahoma" w:hAnsi="Tahoma" w:cs="Tahoma"/>
+                <w:color w:val="FF0000"/>
+                <w:sz w:val="20"/>
+                <w:szCs w:val="20"/>
+                <w:lang w:val="en-GB" w:eastAsia="en-GB"/>
+              </w:rPr>
+              <w:t>.</w:t>
+            </w:r>
+            <w:r>
+              <w:rPr>
+                <w:rFonts w:ascii="Tahoma" w:hAnsi="Tahoma" w:cs="Tahoma"/>
+                <w:color w:val="FF0000"/>
+                <w:sz w:val="20"/>
+                <w:szCs w:val="20"/>
+                <w:lang w:val="en-GB" w:eastAsia="en-GB"/>
+              </w:rPr>
+              <w:t>89</w:t>
+            </w:r>
+            <w:r>
+              <w:rPr>
+                <w:rFonts w:ascii="Tahoma" w:hAnsi="Tahoma" w:cs="Tahoma"/>
+                <w:color w:val="FF0000"/>
+                <w:sz w:val="20"/>
+                <w:szCs w:val="20"/>
+                <w:lang w:val="en-GB" w:eastAsia="en-GB"/>
+              </w:rPr>
+              <w:t xml:space="preserve"> km</w:t>
+            </w:r>
           </w:p>
         </w:tc>
       </w:tr>
@@ -9455,203 +9415,95 @@
     <w:p/>
     <w:p/>
     <w:p/>
+    <w:p>
+      <w:pPr>
+        <w:keepNext/>
+        <w:jc w:val="center"/>
+      </w:pPr>
+      <w:r>
+        <w:rPr>
+          <w:rFonts w:ascii="Tahoma" w:hAnsi="Tahoma" w:cs="Tahoma"/>
+          <w:noProof/>
+          <w:color w:val="C00000"/>
+          <w:sz w:val="22"/>
+          <w:szCs w:val="22"/>
+        </w:rPr>
+        <w:lastRenderedPageBreak/>
+        <w:drawing>
+          <wp:inline distT="0" distB="0" distL="0" distR="0" wp14:anchorId="0B520C27" wp14:editId="2E7733B6">
+            <wp:extent cx="4572000" cy="3938187"/>
+            <wp:effectExtent l="0" t="0" r="0" b="0"/>
+            <wp:docPr id="19" name="Image 19" descr="Une image contenant texte, carte, table, grand&#10;&#10;Description générée automatiquement"/>
+            <wp:cNvGraphicFramePr>
+              <a:graphicFrameLocks xmlns:a="http://schemas.openxmlformats.org/drawingml/2006/main" noChangeAspect="1"/>
+            </wp:cNvGraphicFramePr>
+            <a:graphic xmlns:a="http://schemas.openxmlformats.org/drawingml/2006/main">
+              <a:graphicData uri="http://schemas.openxmlformats.org/drawingml/2006/picture">
+                <pic:pic xmlns:pic="http://schemas.openxmlformats.org/drawingml/2006/picture">
+                  <pic:nvPicPr>
+                    <pic:cNvPr id="19" name="Capture d’écran 2020-04-29 à 12.48.21.png"/>
+                    <pic:cNvPicPr/>
+                  </pic:nvPicPr>
+                  <pic:blipFill>
+                    <a:blip r:embed="rId18" cstate="print">
+                      <a:extLst>
+                        <a:ext uri="{28A0092B-C50C-407E-A947-70E740481C1C}">
+                          <a14:useLocalDpi xmlns:a14="http://schemas.microsoft.com/office/drawing/2010/main" val="0"/>
+                        </a:ext>
+                      </a:extLst>
+                    </a:blip>
+                    <a:stretch>
+                      <a:fillRect/>
+                    </a:stretch>
+                  </pic:blipFill>
+                  <pic:spPr>
+                    <a:xfrm>
+                      <a:off x="0" y="0"/>
+                      <a:ext cx="4576641" cy="3942185"/>
+                    </a:xfrm>
+                    <a:prstGeom prst="rect">
+                      <a:avLst/>
+                    </a:prstGeom>
+                  </pic:spPr>
+                </pic:pic>
+              </a:graphicData>
+            </a:graphic>
+          </wp:inline>
+        </w:drawing>
+      </w:r>
+    </w:p>
+    <w:p>
+      <w:pPr>
+        <w:pStyle w:val="Lgende"/>
+        <w:jc w:val="center"/>
+      </w:pPr>
+      <w:r>
+        <w:t xml:space="preserve">Figure </w:t>
+      </w:r>
+      <w:r>
+        <w:fldChar w:fldCharType="begin"/>
+      </w:r>
+      <w:r>
+        <w:instrText xml:space="preserve"> SEQ Figure \* ARABIC </w:instrText>
+      </w:r>
+      <w:r>
+        <w:fldChar w:fldCharType="separate"/>
+      </w:r>
+      <w:r>
+        <w:rPr>
+          <w:noProof/>
+        </w:rPr>
+        <w:t>7</w:t>
+      </w:r>
+      <w:r>
+        <w:fldChar w:fldCharType="end"/>
+      </w:r>
+      <w:r>
+        <w:t>: Snapshot of the GNSS receiver</w:t>
+      </w:r>
+    </w:p>
     <w:p/>
     <w:p/>
-    <w:p>
-      <w:r>
-        <w:rPr>
-          <w:noProof/>
-        </w:rPr>
-        <w:lastRenderedPageBreak/>
-        <mc:AlternateContent>
-          <mc:Choice Requires="wps">
-            <w:drawing>
-              <wp:inline distT="0" distB="0" distL="0" distR="0" wp14:anchorId="51A8920A" wp14:editId="4AF76306">
-                <wp:extent cx="5747385" cy="1925955"/>
-                <wp:effectExtent l="0" t="0" r="0" b="0"/>
-                <wp:docPr id="15" name="Rectangle 15"/>
-                <wp:cNvGraphicFramePr/>
-                <a:graphic xmlns:a="http://schemas.openxmlformats.org/drawingml/2006/main">
-                  <a:graphicData uri="http://schemas.microsoft.com/office/word/2010/wordprocessingShape">
-                    <wps:wsp>
-                      <wps:cNvSpPr/>
-                      <wps:spPr>
-                        <a:xfrm>
-                          <a:off x="0" y="0"/>
-                          <a:ext cx="5746680" cy="1925280"/>
-                        </a:xfrm>
-                        <a:prstGeom prst="rect">
-                          <a:avLst/>
-                        </a:prstGeom>
-                        <a:solidFill>
-                          <a:srgbClr val="FFFFFF"/>
-                        </a:solidFill>
-                        <a:ln w="9360">
-                          <a:solidFill>
-                            <a:srgbClr val="000000"/>
-                          </a:solidFill>
-                          <a:miter/>
-                        </a:ln>
-                      </wps:spPr>
-                      <wps:style>
-                        <a:lnRef idx="0">
-                          <a:scrgbClr r="0" g="0" b="0"/>
-                        </a:lnRef>
-                        <a:fillRef idx="0">
-                          <a:scrgbClr r="0" g="0" b="0"/>
-                        </a:fillRef>
-                        <a:effectRef idx="0">
-                          <a:scrgbClr r="0" g="0" b="0"/>
-                        </a:effectRef>
-                        <a:fontRef idx="minor"/>
-                      </wps:style>
-                      <wps:txbx>
-                        <w:txbxContent>
-                          <w:p>
-                            <w:pPr>
-                              <w:pStyle w:val="FrameContents"/>
-                              <w:jc w:val="center"/>
-                              <w:rPr>
-                                <w:color w:val="000000"/>
-                              </w:rPr>
-                            </w:pPr>
-                          </w:p>
-                          <w:p>
-                            <w:pPr>
-                              <w:pStyle w:val="FrameContents"/>
-                              <w:jc w:val="center"/>
-                              <w:rPr>
-                                <w:color w:val="000000"/>
-                              </w:rPr>
-                            </w:pPr>
-                          </w:p>
-                          <w:p>
-                            <w:pPr>
-                              <w:pStyle w:val="FrameContents"/>
-                              <w:jc w:val="center"/>
-                              <w:rPr>
-                                <w:color w:val="000000"/>
-                              </w:rPr>
-                            </w:pPr>
-                          </w:p>
-                          <w:p>
-                            <w:pPr>
-                              <w:pStyle w:val="FrameContents"/>
-                              <w:jc w:val="center"/>
-                              <w:rPr>
-                                <w:color w:val="000000"/>
-                              </w:rPr>
-                            </w:pPr>
-                          </w:p>
-                          <w:p>
-                            <w:pPr>
-                              <w:pStyle w:val="FrameContents"/>
-                              <w:jc w:val="center"/>
-                              <w:rPr>
-                                <w:color w:val="000000"/>
-                              </w:rPr>
-                            </w:pPr>
-                          </w:p>
-                          <w:p>
-                            <w:pPr>
-                              <w:pStyle w:val="FrameContents"/>
-                              <w:jc w:val="center"/>
-                            </w:pPr>
-                            <w:r>
-                              <w:rPr>
-                                <w:rFonts w:ascii="Tahoma" w:hAnsi="Tahoma" w:cs="Tahoma"/>
-                                <w:color w:val="000000"/>
-                                <w:sz w:val="20"/>
-                                <w:szCs w:val="20"/>
-                              </w:rPr>
-                              <w:t>[Replace this box with your plot]</w:t>
-                            </w:r>
-                          </w:p>
-                        </w:txbxContent>
-                      </wps:txbx>
-                      <wps:bodyPr>
-                        <a:noAutofit/>
-                      </wps:bodyPr>
-                    </wps:wsp>
-                  </a:graphicData>
-                </a:graphic>
-              </wp:inline>
-            </w:drawing>
-          </mc:Choice>
-          <mc:Fallback>
-            <w:pict>
-              <v:rect w14:anchorId="51A8920A" id="Rectangle 15" o:spid="_x0000_s1031" style="width:452.55pt;height:151.65pt;visibility:visible;mso-wrap-style:square;mso-left-percent:-10001;mso-top-percent:-10001;mso-position-horizontal:absolute;mso-position-horizontal-relative:char;mso-position-vertical:absolute;mso-position-vertical-relative:line;mso-left-percent:-10001;mso-top-percent:-10001;v-text-anchor:top" o:gfxdata="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" strokeweight=".26mm">
-                <v:textbox>
-                  <w:txbxContent>
-                    <w:p>
-                      <w:pPr>
-                        <w:pStyle w:val="FrameContents"/>
-                        <w:jc w:val="center"/>
-                        <w:rPr>
-                          <w:color w:val="000000"/>
-                        </w:rPr>
-                      </w:pPr>
-                    </w:p>
-                    <w:p>
-                      <w:pPr>
-                        <w:pStyle w:val="FrameContents"/>
-                        <w:jc w:val="center"/>
-                        <w:rPr>
-                          <w:color w:val="000000"/>
-                        </w:rPr>
-                      </w:pPr>
-                    </w:p>
-                    <w:p>
-                      <w:pPr>
-                        <w:pStyle w:val="FrameContents"/>
-                        <w:jc w:val="center"/>
-                        <w:rPr>
-                          <w:color w:val="000000"/>
-                        </w:rPr>
-                      </w:pPr>
-                    </w:p>
-                    <w:p>
-                      <w:pPr>
-                        <w:pStyle w:val="FrameContents"/>
-                        <w:jc w:val="center"/>
-                        <w:rPr>
-                          <w:color w:val="000000"/>
-                        </w:rPr>
-                      </w:pPr>
-                    </w:p>
-                    <w:p>
-                      <w:pPr>
-                        <w:pStyle w:val="FrameContents"/>
-                        <w:jc w:val="center"/>
-                        <w:rPr>
-                          <w:color w:val="000000"/>
-                        </w:rPr>
-                      </w:pPr>
-                    </w:p>
-                    <w:p>
-                      <w:pPr>
-                        <w:pStyle w:val="FrameContents"/>
-                        <w:jc w:val="center"/>
-                      </w:pPr>
-                      <w:r>
-                        <w:rPr>
-                          <w:rFonts w:ascii="Tahoma" w:hAnsi="Tahoma" w:cs="Tahoma"/>
-                          <w:color w:val="000000"/>
-                          <w:sz w:val="20"/>
-                          <w:szCs w:val="20"/>
-                        </w:rPr>
-                        <w:t>[Replace this box with your plot]</w:t>
-                      </w:r>
-                    </w:p>
-                  </w:txbxContent>
-                </v:textbox>
-                <w10:anchorlock/>
-              </v:rect>
-            </w:pict>
-          </mc:Fallback>
-        </mc:AlternateContent>
-      </w:r>
-    </w:p>
     <w:p/>
     <w:p>
       <w:pPr>
@@ -9699,10 +9551,22 @@
       <w:pPr>
         <w:rPr>
           <w:rFonts w:ascii="Tahoma" w:hAnsi="Tahoma" w:cs="Tahoma"/>
-          <w:sz w:val="22"/>
-          <w:szCs w:val="22"/>
-        </w:rPr>
-      </w:pPr>
+          <w:color w:val="C00000"/>
+          <w:sz w:val="22"/>
+          <w:szCs w:val="22"/>
+        </w:rPr>
+      </w:pPr>
+    </w:p>
+    <w:p>
+      <w:r>
+        <w:rPr>
+          <w:rFonts w:ascii="Tahoma" w:hAnsi="Tahoma" w:cs="Tahoma"/>
+          <w:color w:val="C00000"/>
+          <w:sz w:val="22"/>
+          <w:szCs w:val="22"/>
+        </w:rPr>
+        <w:t>From these coordinates, we can see that the receiver is actually a satellite in Low Earth Orbit around the equator. This means that the receiver is moving at a velocity of around 7.5 km/s with respect to the ground, so at a very high velocity with respect to some GNSS satellite orbiting in the other direction. This result in a significantly higher doppler effect than expected.</w:t>
+      </w:r>
     </w:p>
     <w:p>
       <w:pPr>
@@ -9716,8 +9580,8 @@
     </w:p>
     <w:p/>
     <w:sectPr>
-      <w:headerReference w:type="default" r:id="rId15"/>
-      <w:footerReference w:type="default" r:id="rId16"/>
+      <w:headerReference w:type="default" r:id="rId19"/>
+      <w:footerReference w:type="default" r:id="rId20"/>
       <w:pgSz w:w="11906" w:h="16838"/>
       <w:pgMar w:top="1368" w:right="1138" w:bottom="1138" w:left="1138" w:header="720" w:footer="288" w:gutter="0"/>
       <w:cols w:space="720"/>
@@ -9729,7 +9593,7 @@
 </file>
 
 <file path=word/endnotes.xml><?xml version="1.0" encoding="utf-8"?>
-<w:endnotes xmlns:wpc="http://schemas.microsoft.com/office/word/2010/wordprocessingCanvas" xmlns:cx="http://schemas.microsoft.com/office/drawing/2014/chartex" xmlns:cx1="http://schemas.microsoft.com/office/drawing/2015/9/8/chartex" xmlns:cx2="http://schemas.microsoft.com/office/drawing/2015/10/21/chartex" xmlns:cx3="http://schemas.microsoft.com/office/drawing/2016/5/9/chartex" xmlns:cx4="http://schemas.microsoft.com/office/drawing/2016/5/10/chartex" xmlns:cx5="http://schemas.microsoft.com/office/drawing/2016/5/11/chartex" xmlns:cx6="http://schemas.microsoft.com/office/drawing/2016/5/12/chartex" xmlns:cx7="http://schemas.microsoft.com/office/drawing/2016/5/13/chartex" xmlns:cx8="http://schemas.microsoft.com/office/drawing/2016/5/14/chartex" xmlns:mc="http://schemas.openxmlformats.org/markup-compatibility/2006" xmlns:aink="http://schemas.microsoft.com/office/drawing/2016/ink" xmlns:am3d="http://schemas.microsoft.com/office/drawing/2017/model3d" xmlns:o="urn:schemas-microsoft-com:office:office" xmlns:r="http://schemas.openxmlformats.org/officeDocument/2006/relationships" xmlns:m="http://schemas.openxmlformats.org/officeDocument/2006/math" xmlns:v="urn:schemas-microsoft-com:vml" xmlns:wp14="http://schemas.microsoft.com/office/word/2010/wordprocessingDrawing" xmlns:wp="http://schemas.openxmlformats.org/drawingml/2006/wordprocessingDrawing" xmlns:w10="urn:schemas-microsoft-com:office:word" xmlns:w="http://schemas.openxmlformats.org/wordprocessingml/2006/main" xmlns:w14="http://schemas.microsoft.com/office/word/2010/wordml" xmlns:w15="http://schemas.microsoft.com/office/word/2012/wordml" xmlns:w16cex="http://schemas.microsoft.com/office/word/2018/wordml/cex" xmlns:w16cid="http://schemas.microsoft.com/office/word/2016/wordml/cid" xmlns:w16="http://schemas.microsoft.com/office/word/2018/wordml" xmlns:w16se="http://schemas.microsoft.com/office/word/2015/wordml/symex" xmlns:wpg="http://schemas.microsoft.com/office/word/2010/wordprocessingGroup" xmlns:wpi="http://schemas.microsoft.com/office/word/2010/wordprocessingInk" xmlns:wne="http://schemas.microsoft.com/office/word/2006/wordml" xmlns:wps="http://schemas.microsoft.com/office/word/2010/wordprocessingShape" mc:Ignorable="w14 w15 w16se w16cid w16 w16cex wp14">
+<w:endnotes xmlns:wpc="http://schemas.microsoft.com/office/word/2010/wordprocessingCanvas" xmlns:cx="http://schemas.microsoft.com/office/drawing/2014/chartex" xmlns:cx1="http://schemas.microsoft.com/office/drawing/2015/9/8/chartex" xmlns:cx2="http://schemas.microsoft.com/office/drawing/2015/10/21/chartex" xmlns:cx3="http://schemas.microsoft.com/office/drawing/2016/5/9/chartex" xmlns:cx4="http://schemas.microsoft.com/office/drawing/2016/5/10/chartex" xmlns:cx5="http://schemas.microsoft.com/office/drawing/2016/5/11/chartex" xmlns:cx6="http://schemas.microsoft.com/office/drawing/2016/5/12/chartex" xmlns:cx7="http://schemas.microsoft.com/office/drawing/2016/5/13/chartex" xmlns:cx8="http://schemas.microsoft.com/office/drawing/2016/5/14/chartex" xmlns:mc="http://schemas.openxmlformats.org/markup-compatibility/2006" xmlns:aink="http://schemas.microsoft.com/office/drawing/2016/ink" xmlns:am3d="http://schemas.microsoft.com/office/drawing/2017/model3d" xmlns:o="urn:schemas-microsoft-com:office:office" xmlns:r="http://schemas.openxmlformats.org/officeDocument/2006/relationships" xmlns:m="http://schemas.openxmlformats.org/officeDocument/2006/math" xmlns:v="urn:schemas-microsoft-com:vml" xmlns:wp14="http://schemas.microsoft.com/office/word/2010/wordprocessingDrawing" xmlns:wp="http://schemas.openxmlformats.org/drawingml/2006/wordprocessingDrawing" xmlns:w10="urn:schemas-microsoft-com:office:word" xmlns:w="http://schemas.openxmlformats.org/wordprocessingml/2006/main" xmlns:w14="http://schemas.microsoft.com/office/word/2010/wordml" xmlns:w15="http://schemas.microsoft.com/office/word/2012/wordml" xmlns:w16cid="http://schemas.microsoft.com/office/word/2016/wordml/cid" xmlns:w16se="http://schemas.microsoft.com/office/word/2015/wordml/symex" xmlns:wpg="http://schemas.microsoft.com/office/word/2010/wordprocessingGroup" xmlns:wpi="http://schemas.microsoft.com/office/word/2010/wordprocessingInk" xmlns:wne="http://schemas.microsoft.com/office/word/2006/wordml" xmlns:wps="http://schemas.microsoft.com/office/word/2010/wordprocessingShape" mc:Ignorable="w14 w15 w16se w16cid wp14">
   <w:endnote w:type="separator" w:id="-1">
     <w:p>
       <w:r>
@@ -9748,7 +9612,7 @@
 </file>
 
 <file path=word/footer1.xml><?xml version="1.0" encoding="utf-8"?>
-<w:ftr xmlns:wpc="http://schemas.microsoft.com/office/word/2010/wordprocessingCanvas" xmlns:cx="http://schemas.microsoft.com/office/drawing/2014/chartex" xmlns:cx1="http://schemas.microsoft.com/office/drawing/2015/9/8/chartex" xmlns:cx2="http://schemas.microsoft.com/office/drawing/2015/10/21/chartex" xmlns:cx3="http://schemas.microsoft.com/office/drawing/2016/5/9/chartex" xmlns:cx4="http://schemas.microsoft.com/office/drawing/2016/5/10/chartex" xmlns:cx5="http://schemas.microsoft.com/office/drawing/2016/5/11/chartex" xmlns:cx6="http://schemas.microsoft.com/office/drawing/2016/5/12/chartex" xmlns:cx7="http://schemas.microsoft.com/office/drawing/2016/5/13/chartex" xmlns:cx8="http://schemas.microsoft.com/office/drawing/2016/5/14/chartex" xmlns:mc="http://schemas.openxmlformats.org/markup-compatibility/2006" xmlns:aink="http://schemas.microsoft.com/office/drawing/2016/ink" xmlns:am3d="http://schemas.microsoft.com/office/drawing/2017/model3d" xmlns:o="urn:schemas-microsoft-com:office:office" xmlns:r="http://schemas.openxmlformats.org/officeDocument/2006/relationships" xmlns:m="http://schemas.openxmlformats.org/officeDocument/2006/math" xmlns:v="urn:schemas-microsoft-com:vml" xmlns:wp14="http://schemas.microsoft.com/office/word/2010/wordprocessingDrawing" xmlns:wp="http://schemas.openxmlformats.org/drawingml/2006/wordprocessingDrawing" xmlns:w10="urn:schemas-microsoft-com:office:word" xmlns:w="http://schemas.openxmlformats.org/wordprocessingml/2006/main" xmlns:w14="http://schemas.microsoft.com/office/word/2010/wordml" xmlns:w15="http://schemas.microsoft.com/office/word/2012/wordml" xmlns:w16cex="http://schemas.microsoft.com/office/word/2018/wordml/cex" xmlns:w16cid="http://schemas.microsoft.com/office/word/2016/wordml/cid" xmlns:w16="http://schemas.microsoft.com/office/word/2018/wordml" xmlns:w16se="http://schemas.microsoft.com/office/word/2015/wordml/symex" xmlns:wpg="http://schemas.microsoft.com/office/word/2010/wordprocessingGroup" xmlns:wpi="http://schemas.microsoft.com/office/word/2010/wordprocessingInk" xmlns:wne="http://schemas.microsoft.com/office/word/2006/wordml" xmlns:wps="http://schemas.microsoft.com/office/word/2010/wordprocessingShape" mc:Ignorable="w14 w15 w16se w16cid w16 w16cex wp14">
+<w:ftr xmlns:wpc="http://schemas.microsoft.com/office/word/2010/wordprocessingCanvas" xmlns:cx="http://schemas.microsoft.com/office/drawing/2014/chartex" xmlns:cx1="http://schemas.microsoft.com/office/drawing/2015/9/8/chartex" xmlns:cx2="http://schemas.microsoft.com/office/drawing/2015/10/21/chartex" xmlns:cx3="http://schemas.microsoft.com/office/drawing/2016/5/9/chartex" xmlns:cx4="http://schemas.microsoft.com/office/drawing/2016/5/10/chartex" xmlns:cx5="http://schemas.microsoft.com/office/drawing/2016/5/11/chartex" xmlns:cx6="http://schemas.microsoft.com/office/drawing/2016/5/12/chartex" xmlns:cx7="http://schemas.microsoft.com/office/drawing/2016/5/13/chartex" xmlns:cx8="http://schemas.microsoft.com/office/drawing/2016/5/14/chartex" xmlns:mc="http://schemas.openxmlformats.org/markup-compatibility/2006" xmlns:aink="http://schemas.microsoft.com/office/drawing/2016/ink" xmlns:am3d="http://schemas.microsoft.com/office/drawing/2017/model3d" xmlns:o="urn:schemas-microsoft-com:office:office" xmlns:r="http://schemas.openxmlformats.org/officeDocument/2006/relationships" xmlns:m="http://schemas.openxmlformats.org/officeDocument/2006/math" xmlns:v="urn:schemas-microsoft-com:vml" xmlns:wp14="http://schemas.microsoft.com/office/word/2010/wordprocessingDrawing" xmlns:wp="http://schemas.openxmlformats.org/drawingml/2006/wordprocessingDrawing" xmlns:w10="urn:schemas-microsoft-com:office:word" xmlns:w="http://schemas.openxmlformats.org/wordprocessingml/2006/main" xmlns:w14="http://schemas.microsoft.com/office/word/2010/wordml" xmlns:w15="http://schemas.microsoft.com/office/word/2012/wordml" xmlns:w16cid="http://schemas.microsoft.com/office/word/2016/wordml/cid" xmlns:w16se="http://schemas.microsoft.com/office/word/2015/wordml/symex" xmlns:wpg="http://schemas.microsoft.com/office/word/2010/wordprocessingGroup" xmlns:wpi="http://schemas.microsoft.com/office/word/2010/wordprocessingInk" xmlns:wne="http://schemas.microsoft.com/office/word/2006/wordml" xmlns:wps="http://schemas.microsoft.com/office/word/2010/wordprocessingShape" mc:Ignorable="w14 w15 w16se w16cid wp14">
   <w:tbl>
     <w:tblPr>
       <w:tblW w:w="9631" w:type="dxa"/>
@@ -9814,7 +9678,7 @@
               <w:sz w:val="20"/>
               <w:szCs w:val="20"/>
             </w:rPr>
-            <w:t>2020-04-22</w:t>
+            <w:t>2020-04-29</w:t>
           </w:r>
           <w:r>
             <w:rPr>
@@ -9999,7 +9863,7 @@
 </file>
 
 <file path=word/footnotes.xml><?xml version="1.0" encoding="utf-8"?>
-<w:footnotes xmlns:wpc="http://schemas.microsoft.com/office/word/2010/wordprocessingCanvas" xmlns:cx="http://schemas.microsoft.com/office/drawing/2014/chartex" xmlns:cx1="http://schemas.microsoft.com/office/drawing/2015/9/8/chartex" xmlns:cx2="http://schemas.microsoft.com/office/drawing/2015/10/21/chartex" xmlns:cx3="http://schemas.microsoft.com/office/drawing/2016/5/9/chartex" xmlns:cx4="http://schemas.microsoft.com/office/drawing/2016/5/10/chartex" xmlns:cx5="http://schemas.microsoft.com/office/drawing/2016/5/11/chartex" xmlns:cx6="http://schemas.microsoft.com/office/drawing/2016/5/12/chartex" xmlns:cx7="http://schemas.microsoft.com/office/drawing/2016/5/13/chartex" xmlns:cx8="http://schemas.microsoft.com/office/drawing/2016/5/14/chartex" xmlns:mc="http://schemas.openxmlformats.org/markup-compatibility/2006" xmlns:aink="http://schemas.microsoft.com/office/drawing/2016/ink" xmlns:am3d="http://schemas.microsoft.com/office/drawing/2017/model3d" xmlns:o="urn:schemas-microsoft-com:office:office" xmlns:r="http://schemas.openxmlformats.org/officeDocument/2006/relationships" xmlns:m="http://schemas.openxmlformats.org/officeDocument/2006/math" xmlns:v="urn:schemas-microsoft-com:vml" xmlns:wp14="http://schemas.microsoft.com/office/word/2010/wordprocessingDrawing" xmlns:wp="http://schemas.openxmlformats.org/drawingml/2006/wordprocessingDrawing" xmlns:w10="urn:schemas-microsoft-com:office:word" xmlns:w="http://schemas.openxmlformats.org/wordprocessingml/2006/main" xmlns:w14="http://schemas.microsoft.com/office/word/2010/wordml" xmlns:w15="http://schemas.microsoft.com/office/word/2012/wordml" xmlns:w16cex="http://schemas.microsoft.com/office/word/2018/wordml/cex" xmlns:w16cid="http://schemas.microsoft.com/office/word/2016/wordml/cid" xmlns:w16="http://schemas.microsoft.com/office/word/2018/wordml" xmlns:w16se="http://schemas.microsoft.com/office/word/2015/wordml/symex" xmlns:wpg="http://schemas.microsoft.com/office/word/2010/wordprocessingGroup" xmlns:wpi="http://schemas.microsoft.com/office/word/2010/wordprocessingInk" xmlns:wne="http://schemas.microsoft.com/office/word/2006/wordml" xmlns:wps="http://schemas.microsoft.com/office/word/2010/wordprocessingShape" mc:Ignorable="w14 w15 w16se w16cid w16 w16cex wp14">
+<w:footnotes xmlns:wpc="http://schemas.microsoft.com/office/word/2010/wordprocessingCanvas" xmlns:cx="http://schemas.microsoft.com/office/drawing/2014/chartex" xmlns:cx1="http://schemas.microsoft.com/office/drawing/2015/9/8/chartex" xmlns:cx2="http://schemas.microsoft.com/office/drawing/2015/10/21/chartex" xmlns:cx3="http://schemas.microsoft.com/office/drawing/2016/5/9/chartex" xmlns:cx4="http://schemas.microsoft.com/office/drawing/2016/5/10/chartex" xmlns:cx5="http://schemas.microsoft.com/office/drawing/2016/5/11/chartex" xmlns:cx6="http://schemas.microsoft.com/office/drawing/2016/5/12/chartex" xmlns:cx7="http://schemas.microsoft.com/office/drawing/2016/5/13/chartex" xmlns:cx8="http://schemas.microsoft.com/office/drawing/2016/5/14/chartex" xmlns:mc="http://schemas.openxmlformats.org/markup-compatibility/2006" xmlns:aink="http://schemas.microsoft.com/office/drawing/2016/ink" xmlns:am3d="http://schemas.microsoft.com/office/drawing/2017/model3d" xmlns:o="urn:schemas-microsoft-com:office:office" xmlns:r="http://schemas.openxmlformats.org/officeDocument/2006/relationships" xmlns:m="http://schemas.openxmlformats.org/officeDocument/2006/math" xmlns:v="urn:schemas-microsoft-com:vml" xmlns:wp14="http://schemas.microsoft.com/office/word/2010/wordprocessingDrawing" xmlns:wp="http://schemas.openxmlformats.org/drawingml/2006/wordprocessingDrawing" xmlns:w10="urn:schemas-microsoft-com:office:word" xmlns:w="http://schemas.openxmlformats.org/wordprocessingml/2006/main" xmlns:w14="http://schemas.microsoft.com/office/word/2010/wordml" xmlns:w15="http://schemas.microsoft.com/office/word/2012/wordml" xmlns:w16cid="http://schemas.microsoft.com/office/word/2016/wordml/cid" xmlns:w16se="http://schemas.microsoft.com/office/word/2015/wordml/symex" xmlns:wpg="http://schemas.microsoft.com/office/word/2010/wordprocessingGroup" xmlns:wpi="http://schemas.microsoft.com/office/word/2010/wordprocessingInk" xmlns:wne="http://schemas.microsoft.com/office/word/2006/wordml" xmlns:wps="http://schemas.microsoft.com/office/word/2010/wordprocessingShape" mc:Ignorable="w14 w15 w16se w16cid wp14">
   <w:footnote w:type="separator" w:id="-1">
     <w:p>
       <w:r>
@@ -10012,13 +9876,56 @@
       <w:r>
         <w:continuationSeparator/>
       </w:r>
+    </w:p>
+  </w:footnote>
+  <w:footnote w:id="1">
+    <w:p>
+      <w:pPr>
+        <w:pStyle w:val="Notedebasdepage"/>
+      </w:pPr>
+      <w:r>
+        <w:rPr>
+          <w:rStyle w:val="Appelnotedebasdep"/>
+        </w:rPr>
+        <w:footnoteRef/>
+      </w:r>
+      <w:r>
+        <w:t xml:space="preserve"> </w:t>
+      </w:r>
+      <w:r>
+        <w:t>Tomé</w:t>
+      </w:r>
+      <w:r>
+        <w:t xml:space="preserve"> G, Post-processed acquisition &amp; tracking of </w:t>
+      </w:r>
+      <w:proofErr w:type="spellStart"/>
+      <w:r>
+        <w:t>GPS</w:t>
+      </w:r>
+      <w:proofErr w:type="spellEnd"/>
+      <w:r>
+        <w:t xml:space="preserve"> C/A L1 signals, </w:t>
+      </w:r>
+      <w:proofErr w:type="spellStart"/>
+      <w:r>
+        <w:t>Universidade</w:t>
+      </w:r>
+      <w:proofErr w:type="spellEnd"/>
+      <w:r>
+        <w:t xml:space="preserve"> de </w:t>
+      </w:r>
+      <w:proofErr w:type="spellStart"/>
+      <w:r>
+        <w:t>Lisboa</w:t>
+      </w:r>
+      <w:proofErr w:type="spellEnd"/>
     </w:p>
   </w:footnote>
 </w:footnotes>
 </file>
 
 <file path=word/header1.xml><?xml version="1.0" encoding="utf-8"?>
-<w:hdr xmlns:wpc="http://schemas.microsoft.com/office/word/2010/wordprocessingCanvas" xmlns:cx="http://schemas.microsoft.com/office/drawing/2014/chartex" xmlns:cx1="http://schemas.microsoft.com/office/drawing/2015/9/8/chartex" xmlns:cx2="http://schemas.microsoft.com/office/drawing/2015/10/21/chartex" xmlns:cx3="http://schemas.microsoft.com/office/drawing/2016/5/9/chartex" xmlns:cx4="http://schemas.microsoft.com/office/drawing/2016/5/10/chartex" xmlns:cx5="http://schemas.microsoft.com/office/drawing/2016/5/11/chartex" xmlns:cx6="http://schemas.microsoft.com/office/drawing/2016/5/12/chartex" xmlns:cx7="http://schemas.microsoft.com/office/drawing/2016/5/13/chartex" xmlns:cx8="http://schemas.microsoft.com/office/drawing/2016/5/14/chartex" xmlns:mc="http://schemas.openxmlformats.org/markup-compatibility/2006" xmlns:aink="http://schemas.microsoft.com/office/drawing/2016/ink" xmlns:am3d="http://schemas.microsoft.com/office/drawing/2017/model3d" xmlns:o="urn:schemas-microsoft-com:office:office" xmlns:r="http://schemas.openxmlformats.org/officeDocument/2006/relationships" xmlns:m="http://schemas.openxmlformats.org/officeDocument/2006/math" xmlns:v="urn:schemas-microsoft-com:vml" xmlns:wp14="http://schemas.microsoft.com/office/word/2010/wordprocessingDrawing" xmlns:wp="http://schemas.openxmlformats.org/drawingml/2006/wordprocessingDrawing" xmlns:w10="urn:schemas-microsoft-com:office:word" xmlns:w="http://schemas.openxmlformats.org/wordprocessingml/2006/main" xmlns:w14="http://schemas.microsoft.com/office/word/2010/wordml" xmlns:w15="http://schemas.microsoft.com/office/word/2012/wordml" xmlns:w16cex="http://schemas.microsoft.com/office/word/2018/wordml/cex" xmlns:w16cid="http://schemas.microsoft.com/office/word/2016/wordml/cid" xmlns:w16="http://schemas.microsoft.com/office/word/2018/wordml" xmlns:w16se="http://schemas.microsoft.com/office/word/2015/wordml/symex" xmlns:wpg="http://schemas.microsoft.com/office/word/2010/wordprocessingGroup" xmlns:wpi="http://schemas.microsoft.com/office/word/2010/wordprocessingInk" xmlns:wne="http://schemas.microsoft.com/office/word/2006/wordml" xmlns:wps="http://schemas.microsoft.com/office/word/2010/wordprocessingShape" mc:Ignorable="w14 w15 w16se w16cid w16 w16cex wp14">
+<w:hdr xmlns:wpc="http://schemas.microsoft.com/office/word/2010/wordprocessingCanvas" xmlns:cx="http://schemas.microsoft.com/office/drawing/2014/chartex" xmlns:cx1="http://schemas.microsoft.com/office/drawing/2015/9/8/chartex" xmlns:cx2="http://schemas.microsoft.com/office/drawing/2015/10/21/chartex" xmlns:cx3="http://schemas.microsoft.com/office/drawing/2016/5/9/chartex" xmlns:cx4="http://schemas.microsoft.com/office/drawing/2016/5/10/chartex" xmlns:cx5="http://schemas.microsoft.com/office/drawing/2016/5/11/chartex" xmlns:cx6="http://schemas.microsoft.com/office/drawing/2016/5/12/chartex" xmlns:cx7="http://schemas.microsoft.com/office/drawing/2016/5/13/chartex" xmlns:cx8="http://schemas.microsoft.com/office/drawing/2016/5/14/chartex" xmlns:mc="http://schemas.openxmlformats.org/markup-compatibility/2006" xmlns:aink="http://schemas.microsoft.com/office/drawing/2016/ink" xmlns:am3d="http://schemas.microsoft.com/office/drawing/2017/model3d" xmlns:o="urn:schemas-microsoft-com:office:office" xmlns:r="http://schemas.openxmlformats.org/officeDocument/2006/relationships" xmlns:m="http://schemas.openxmlformats.org/officeDocument/2006/math" xmlns:v="urn:schemas-microsoft-com:vml" xmlns:wp14="http://schemas.microsoft.com/office/word/2010/wordprocessingDrawing" xmlns:wp="http://schemas.openxmlformats.org/drawingml/2006/wordprocessingDrawing" xmlns:w10="urn:schemas-microsoft-com:office:word" xmlns:w="http://schemas.openxmlformats.org/wordprocessingml/2006/main" xmlns:w14="http://schemas.microsoft.com/office/word/2010/wordml" xmlns:w15="http://schemas.microsoft.com/office/word/2012/wordml" xmlns:w16cid="http://schemas.microsoft.com/office/word/2016/wordml/cid" xmlns:w16se="http://schemas.microsoft.com/office/word/2015/wordml/symex" xmlns:wpg="http://schemas.microsoft.com/office/word/2010/wordprocessingGroup" xmlns:wpi="http://schemas.microsoft.com/office/word/2010/wordprocessingInk" xmlns:wne="http://schemas.microsoft.com/office/word/2006/wordml" xmlns:wps="http://schemas.microsoft.com/office/word/2010/wordprocessingShape" mc:Ignorable="w14 w15 w16se w16cid wp14">
   <w:tbl>
     <w:tblPr>
       <w:tblW w:w="9645" w:type="dxa"/>
@@ -10059,9 +9966,9 @@
             <w:tblLook w:val="01E0" w:firstRow="1" w:lastRow="1" w:firstColumn="1" w:lastColumn="1" w:noHBand="0" w:noVBand="0"/>
           </w:tblPr>
           <w:tblGrid>
-            <w:gridCol w:w="3215"/>
-            <w:gridCol w:w="3215"/>
-            <w:gridCol w:w="3215"/>
+            <w:gridCol w:w="3221"/>
+            <w:gridCol w:w="3212"/>
+            <w:gridCol w:w="3212"/>
           </w:tblGrid>
           <w:tr>
             <w:tc>
@@ -10072,14 +9979,17 @@
               </w:tcPr>
               <w:p>
                 <w:r>
-                  <w:object w:dxaOrig="1820" w:dyaOrig="128" w14:anchorId="60EE267E">
-                    <v:shape id="ole_rId1" o:spid="_x0000_i1025" style="width:160.5pt;height:11.25pt" coordsize="" o:spt="100" adj="0,,0" path="" stroked="f">
+                  <w:rPr>
+                    <w:noProof/>
+                  </w:rPr>
+                  <w:object w:dxaOrig="1860" w:dyaOrig="140" w14:anchorId="60EE267E">
+                    <v:shape id="ole_rId1" o:spid="_x0000_i1025" alt="" style="width:161.15pt;height:11.15pt;mso-width-percent:0;mso-height-percent:0;mso-width-percent:0;mso-height-percent:0" coordsize="" o:spt="100" adj="0,,0" path="" stroked="f">
                       <v:stroke joinstyle="miter"/>
                       <v:imagedata r:id="rId1" o:title=""/>
                       <v:formulas/>
                       <v:path o:connecttype="segments"/>
                     </v:shape>
-                    <o:OLEObject Type="Embed" ProgID="Word.Picture.8" ShapeID="ole_rId1" DrawAspect="Content" ObjectID="_1649099661" r:id="rId2"/>
+                    <o:OLEObject Type="Embed" ProgID="Word.Picture.8" ShapeID="ole_rId1" DrawAspect="Content" ObjectID="_1649670012" r:id="rId2"/>
                   </w:object>
                 </w:r>
               </w:p>
@@ -10237,7 +10147,7 @@
 </file>
 
 <file path=word/numbering.xml><?xml version="1.0" encoding="utf-8"?>
-<w:numbering xmlns:wpc="http://schemas.microsoft.com/office/word/2010/wordprocessingCanvas" xmlns:cx="http://schemas.microsoft.com/office/drawing/2014/chartex" xmlns:cx1="http://schemas.microsoft.com/office/drawing/2015/9/8/chartex" xmlns:cx2="http://schemas.microsoft.com/office/drawing/2015/10/21/chartex" xmlns:cx3="http://schemas.microsoft.com/office/drawing/2016/5/9/chartex" xmlns:cx4="http://schemas.microsoft.com/office/drawing/2016/5/10/chartex" xmlns:cx5="http://schemas.microsoft.com/office/drawing/2016/5/11/chartex" xmlns:cx6="http://schemas.microsoft.com/office/drawing/2016/5/12/chartex" xmlns:cx7="http://schemas.microsoft.com/office/drawing/2016/5/13/chartex" xmlns:cx8="http://schemas.microsoft.com/office/drawing/2016/5/14/chartex" xmlns:mc="http://schemas.openxmlformats.org/markup-compatibility/2006" xmlns:aink="http://schemas.microsoft.com/office/drawing/2016/ink" xmlns:am3d="http://schemas.microsoft.com/office/drawing/2017/model3d" xmlns:o="urn:schemas-microsoft-com:office:office" xmlns:r="http://schemas.openxmlformats.org/officeDocument/2006/relationships" xmlns:m="http://schemas.openxmlformats.org/officeDocument/2006/math" xmlns:v="urn:schemas-microsoft-com:vml" xmlns:wp14="http://schemas.microsoft.com/office/word/2010/wordprocessingDrawing" xmlns:wp="http://schemas.openxmlformats.org/drawingml/2006/wordprocessingDrawing" xmlns:w10="urn:schemas-microsoft-com:office:word" xmlns:w="http://schemas.openxmlformats.org/wordprocessingml/2006/main" xmlns:w14="http://schemas.microsoft.com/office/word/2010/wordml" xmlns:w15="http://schemas.microsoft.com/office/word/2012/wordml" xmlns:w16cex="http://schemas.microsoft.com/office/word/2018/wordml/cex" xmlns:w16cid="http://schemas.microsoft.com/office/word/2016/wordml/cid" xmlns:w16="http://schemas.microsoft.com/office/word/2018/wordml" xmlns:w16se="http://schemas.microsoft.com/office/word/2015/wordml/symex" xmlns:wpg="http://schemas.microsoft.com/office/word/2010/wordprocessingGroup" xmlns:wpi="http://schemas.microsoft.com/office/word/2010/wordprocessingInk" xmlns:wne="http://schemas.microsoft.com/office/word/2006/wordml" xmlns:wps="http://schemas.microsoft.com/office/word/2010/wordprocessingShape" mc:Ignorable="w14 w15 w16se w16cid w16 w16cex wp14">
+<w:numbering xmlns:wpc="http://schemas.microsoft.com/office/word/2010/wordprocessingCanvas" xmlns:cx="http://schemas.microsoft.com/office/drawing/2014/chartex" xmlns:cx1="http://schemas.microsoft.com/office/drawing/2015/9/8/chartex" xmlns:cx2="http://schemas.microsoft.com/office/drawing/2015/10/21/chartex" xmlns:cx3="http://schemas.microsoft.com/office/drawing/2016/5/9/chartex" xmlns:cx4="http://schemas.microsoft.com/office/drawing/2016/5/10/chartex" xmlns:cx5="http://schemas.microsoft.com/office/drawing/2016/5/11/chartex" xmlns:cx6="http://schemas.microsoft.com/office/drawing/2016/5/12/chartex" xmlns:cx7="http://schemas.microsoft.com/office/drawing/2016/5/13/chartex" xmlns:cx8="http://schemas.microsoft.com/office/drawing/2016/5/14/chartex" xmlns:mc="http://schemas.openxmlformats.org/markup-compatibility/2006" xmlns:aink="http://schemas.microsoft.com/office/drawing/2016/ink" xmlns:am3d="http://schemas.microsoft.com/office/drawing/2017/model3d" xmlns:o="urn:schemas-microsoft-com:office:office" xmlns:r="http://schemas.openxmlformats.org/officeDocument/2006/relationships" xmlns:m="http://schemas.openxmlformats.org/officeDocument/2006/math" xmlns:v="urn:schemas-microsoft-com:vml" xmlns:wp14="http://schemas.microsoft.com/office/word/2010/wordprocessingDrawing" xmlns:wp="http://schemas.openxmlformats.org/drawingml/2006/wordprocessingDrawing" xmlns:w10="urn:schemas-microsoft-com:office:word" xmlns:w="http://schemas.openxmlformats.org/wordprocessingml/2006/main" xmlns:w14="http://schemas.microsoft.com/office/word/2010/wordml" xmlns:w15="http://schemas.microsoft.com/office/word/2012/wordml" xmlns:w16cid="http://schemas.microsoft.com/office/word/2016/wordml/cid" xmlns:w16se="http://schemas.microsoft.com/office/word/2015/wordml/symex" xmlns:wpg="http://schemas.microsoft.com/office/word/2010/wordprocessingGroup" xmlns:wpi="http://schemas.microsoft.com/office/word/2010/wordprocessingInk" xmlns:wne="http://schemas.microsoft.com/office/word/2006/wordml" xmlns:wps="http://schemas.microsoft.com/office/word/2010/wordprocessingShape" mc:Ignorable="w14 w15 w16se w16cid wp14">
   <w:abstractNum w:abstractNumId="0" w15:restartNumberingAfterBreak="0">
     <w:nsid w:val="08402395"/>
     <w:multiLevelType w:val="hybridMultilevel"/>
@@ -11398,7 +11308,7 @@
 </file>
 
 <file path=word/styles.xml><?xml version="1.0" encoding="utf-8"?>
-<w:styles xmlns:mc="http://schemas.openxmlformats.org/markup-compatibility/2006" xmlns:r="http://schemas.openxmlformats.org/officeDocument/2006/relationships" xmlns:w="http://schemas.openxmlformats.org/wordprocessingml/2006/main" xmlns:w14="http://schemas.microsoft.com/office/word/2010/wordml" xmlns:w15="http://schemas.microsoft.com/office/word/2012/wordml" xmlns:w16cex="http://schemas.microsoft.com/office/word/2018/wordml/cex" xmlns:w16cid="http://schemas.microsoft.com/office/word/2016/wordml/cid" xmlns:w16="http://schemas.microsoft.com/office/word/2018/wordml" xmlns:w16se="http://schemas.microsoft.com/office/word/2015/wordml/symex" mc:Ignorable="w14 w15 w16se w16cid w16 w16cex">
+<w:styles xmlns:mc="http://schemas.openxmlformats.org/markup-compatibility/2006" xmlns:r="http://schemas.openxmlformats.org/officeDocument/2006/relationships" xmlns:w="http://schemas.openxmlformats.org/wordprocessingml/2006/main" xmlns:w14="http://schemas.microsoft.com/office/word/2010/wordml" xmlns:w15="http://schemas.microsoft.com/office/word/2012/wordml" xmlns:w16cid="http://schemas.microsoft.com/office/word/2016/wordml/cid" xmlns:w16se="http://schemas.microsoft.com/office/word/2015/wordml/symex" mc:Ignorable="w14 w15 w16se w16cid">
   <w:docDefaults>
     <w:rPrDefault>
       <w:rPr>
@@ -17015,6 +16925,38 @@
       </w:tcPr>
     </w:tblStylePr>
   </w:style>
+  <w:style w:type="paragraph" w:styleId="Notedebasdepage">
+    <w:name w:val="footnote text"/>
+    <w:basedOn w:val="Normal"/>
+    <w:link w:val="NotedebasdepageCar"/>
+    <w:semiHidden/>
+    <w:unhideWhenUsed/>
+    <w:rsid w:val="0041542A"/>
+    <w:rPr>
+      <w:sz w:val="20"/>
+      <w:szCs w:val="20"/>
+    </w:rPr>
+  </w:style>
+  <w:style w:type="character" w:customStyle="1" w:styleId="NotedebasdepageCar">
+    <w:name w:val="Note de bas de page Car"/>
+    <w:basedOn w:val="Policepardfaut"/>
+    <w:link w:val="Notedebasdepage"/>
+    <w:semiHidden/>
+    <w:rsid w:val="0041542A"/>
+    <w:rPr>
+      <w:lang w:val="en-US" w:eastAsia="en-US"/>
+    </w:rPr>
+  </w:style>
+  <w:style w:type="character" w:styleId="Appelnotedebasdep">
+    <w:name w:val="footnote reference"/>
+    <w:basedOn w:val="Policepardfaut"/>
+    <w:semiHidden/>
+    <w:unhideWhenUsed/>
+    <w:rsid w:val="0041542A"/>
+    <w:rPr>
+      <w:vertAlign w:val="superscript"/>
+    </w:rPr>
+  </w:style>
 </w:styles>
 </file>
 
@@ -17308,7 +17250,7 @@
 </file>
 
 <file path=customXml/itemProps1.xml><?xml version="1.0" encoding="utf-8"?>
-<ds:datastoreItem xmlns:ds="http://schemas.openxmlformats.org/officeDocument/2006/customXml" ds:itemID="{F7B457BF-466A-43A2-AA73-8073D31E9823}">
+<ds:datastoreItem xmlns:ds="http://schemas.openxmlformats.org/officeDocument/2006/customXml" ds:itemID="{9DA040F4-D8FA-5D4F-8C15-1DF911F8EF34}">
   <ds:schemaRefs>
     <ds:schemaRef ds:uri="http://schemas.openxmlformats.org/officeDocument/2006/bibliography"/>
   </ds:schemaRefs>

</xml_diff>